<commit_message>
feat(): added report 1.3.2 and fixed report 1.2
</commit_message>
<xml_diff>
--- a/assets/mpei/reports/report_1_2.docx
+++ b/assets/mpei/reports/report_1_2.docx
@@ -754,8 +754,6 @@
                 <w:i/>
               </w:rPr>
             </w:pPr>
-            <w:proofErr w:type="spellStart"/>
-            <w:proofErr w:type="gramStart"/>
             <w:r>
               <w:rPr>
                 <w:i/>
@@ -763,8 +761,6 @@
               </w:rPr>
               <w:t>a,b</w:t>
             </w:r>
-            <w:proofErr w:type="spellEnd"/>
-            <w:proofErr w:type="gramEnd"/>
           </w:p>
         </w:tc>
         <w:tc>
@@ -966,7 +962,6 @@
                 <w:i/>
               </w:rPr>
             </w:pPr>
-            <w:proofErr w:type="spellStart"/>
             <w:r>
               <w:rPr>
                 <w:i/>
@@ -974,7 +969,6 @@
               </w:rPr>
               <w:t>npi</w:t>
             </w:r>
-            <w:proofErr w:type="spellEnd"/>
             <w:r>
               <w:rPr>
                 <w:i/>
@@ -1100,7 +1094,7 @@
           </w:tcPr>
           <w:p>
             <w:r>
-              <w:t>результата функции f(x)</w:t>
+              <w:t>результат функции f(x)</w:t>
             </w:r>
           </w:p>
         </w:tc>
@@ -1325,7 +1319,10 @@
           </w:tcPr>
           <w:p>
             <w:r>
-              <w:t>переменный</w:t>
+              <w:t>переменн</w:t>
+            </w:r>
+            <w:r>
+              <w:t>ая</w:t>
             </w:r>
           </w:p>
         </w:tc>
@@ -2161,27 +2158,17 @@
           <w:sz w:val="28"/>
           <w:szCs w:val="28"/>
         </w:rPr>
-        <w:t xml:space="preserve"> написанной на языке object pascal и скомпилированной с помощью </w:t>
-      </w:r>
-      <w:proofErr w:type="spellStart"/>
-      <w:r>
+        <w:t xml:space="preserve"> написанной на языке object pascal и скомпилированной с помощью freepascal</w:t>
+      </w:r>
+    </w:p>
+    <w:p>
+      <w:pPr>
+        <w:jc w:val="center"/>
         <w:rPr>
           <w:b/>
           <w:sz w:val="28"/>
           <w:szCs w:val="28"/>
         </w:rPr>
-        <w:t>freepascal</w:t>
-      </w:r>
-      <w:proofErr w:type="spellEnd"/>
-    </w:p>
-    <w:p>
-      <w:pPr>
-        <w:jc w:val="center"/>
-        <w:rPr>
-          <w:b/>
-          <w:sz w:val="28"/>
-          <w:szCs w:val="28"/>
-        </w:rPr>
       </w:pPr>
     </w:p>
     <w:p>
@@ -2258,47 +2245,7 @@
           <w:szCs w:val="20"/>
           <w:lang w:val="en-US"/>
         </w:rPr>
-        <w:t xml:space="preserve">function </w:t>
-      </w:r>
-      <w:proofErr w:type="spellStart"/>
-      <w:r>
-        <w:rPr>
-          <w:bCs/>
-          <w:sz w:val="20"/>
-          <w:szCs w:val="20"/>
-          <w:lang w:val="en-US"/>
-        </w:rPr>
-        <w:t>big_brain_</w:t>
-      </w:r>
-      <w:proofErr w:type="gramStart"/>
-      <w:r>
-        <w:rPr>
-          <w:bCs/>
-          <w:sz w:val="20"/>
-          <w:szCs w:val="20"/>
-          <w:lang w:val="en-US"/>
-        </w:rPr>
-        <w:t>formula</w:t>
-      </w:r>
-      <w:proofErr w:type="spellEnd"/>
-      <w:r>
-        <w:rPr>
-          <w:bCs/>
-          <w:sz w:val="20"/>
-          <w:szCs w:val="20"/>
-          <w:lang w:val="en-US"/>
-        </w:rPr>
-        <w:t>(</w:t>
-      </w:r>
-      <w:proofErr w:type="gramEnd"/>
-      <w:r>
-        <w:rPr>
-          <w:bCs/>
-          <w:sz w:val="20"/>
-          <w:szCs w:val="20"/>
-          <w:lang w:val="en-US"/>
-        </w:rPr>
-        <w:t>x, e: real): real;</w:t>
+        <w:t>function big_brain_formula(x, e: real): real;</w:t>
       </w:r>
     </w:p>
     <w:p>
@@ -2336,87 +2283,7 @@
           <w:szCs w:val="20"/>
           <w:lang w:val="en-US"/>
         </w:rPr>
-        <w:t xml:space="preserve">  </w:t>
-      </w:r>
-      <w:proofErr w:type="spellStart"/>
-      <w:r>
-        <w:rPr>
-          <w:bCs/>
-          <w:sz w:val="20"/>
-          <w:szCs w:val="20"/>
-          <w:lang w:val="en-US"/>
-        </w:rPr>
-        <w:t>big_brain_</w:t>
-      </w:r>
-      <w:proofErr w:type="gramStart"/>
-      <w:r>
-        <w:rPr>
-          <w:bCs/>
-          <w:sz w:val="20"/>
-          <w:szCs w:val="20"/>
-          <w:lang w:val="en-US"/>
-        </w:rPr>
-        <w:t>formula</w:t>
-      </w:r>
-      <w:proofErr w:type="spellEnd"/>
-      <w:r>
-        <w:rPr>
-          <w:bCs/>
-          <w:sz w:val="20"/>
-          <w:szCs w:val="20"/>
-          <w:lang w:val="en-US"/>
-        </w:rPr>
-        <w:t xml:space="preserve"> :</w:t>
-      </w:r>
-      <w:proofErr w:type="gramEnd"/>
-      <w:r>
-        <w:rPr>
-          <w:bCs/>
-          <w:sz w:val="20"/>
-          <w:szCs w:val="20"/>
-          <w:lang w:val="en-US"/>
-        </w:rPr>
-        <w:t xml:space="preserve">= </w:t>
-      </w:r>
-      <w:proofErr w:type="spellStart"/>
-      <w:r>
-        <w:rPr>
-          <w:bCs/>
-          <w:sz w:val="20"/>
-          <w:szCs w:val="20"/>
-          <w:lang w:val="en-US"/>
-        </w:rPr>
-        <w:t>LogN</w:t>
-      </w:r>
-      <w:proofErr w:type="spellEnd"/>
-      <w:r>
-        <w:rPr>
-          <w:bCs/>
-          <w:sz w:val="20"/>
-          <w:szCs w:val="20"/>
-          <w:lang w:val="en-US"/>
-        </w:rPr>
-        <w:t xml:space="preserve">( e, sqrt(Power(e, 0.1 * x) + x)) / (x + Power(10.7, 1.0 / 3) + </w:t>
-      </w:r>
-      <w:proofErr w:type="spellStart"/>
-      <w:r>
-        <w:rPr>
-          <w:bCs/>
-          <w:sz w:val="20"/>
-          <w:szCs w:val="20"/>
-          <w:lang w:val="en-US"/>
-        </w:rPr>
-        <w:t>ArcTan</w:t>
-      </w:r>
-      <w:proofErr w:type="spellEnd"/>
-      <w:r>
-        <w:rPr>
-          <w:bCs/>
-          <w:sz w:val="20"/>
-          <w:szCs w:val="20"/>
-          <w:lang w:val="en-US"/>
-        </w:rPr>
-        <w:t>(x)) + 2.0 / 5;</w:t>
+        <w:t xml:space="preserve">  big_brain_formula := LogN( e, sqrt(Power(e, 0.1 * x) + x)) / (x + Power(10.7, 1.0 / 3) + ArcTan(x)) + 2.0 / 5;</w:t>
       </w:r>
     </w:p>
     <w:p>
@@ -2550,286 +2417,102 @@
           <w:szCs w:val="20"/>
           <w:lang w:val="en-US"/>
         </w:rPr>
-        <w:t xml:space="preserve">  </w:t>
-      </w:r>
-      <w:proofErr w:type="spellStart"/>
-      <w:proofErr w:type="gramStart"/>
-      <w:r>
-        <w:rPr>
-          <w:bCs/>
-          <w:sz w:val="20"/>
-          <w:szCs w:val="20"/>
-          <w:lang w:val="en-US"/>
-        </w:rPr>
-        <w:t>writeln</w:t>
-      </w:r>
-      <w:proofErr w:type="spellEnd"/>
-      <w:r>
-        <w:rPr>
-          <w:bCs/>
-          <w:sz w:val="20"/>
-          <w:szCs w:val="20"/>
-          <w:lang w:val="en-US"/>
-        </w:rPr>
-        <w:t>(</w:t>
-      </w:r>
-      <w:proofErr w:type="gramEnd"/>
-      <w:r>
-        <w:rPr>
-          <w:bCs/>
-          <w:sz w:val="20"/>
-          <w:szCs w:val="20"/>
-          <w:lang w:val="en-US"/>
-        </w:rPr>
-        <w:t>'a  b  e  n');</w:t>
-      </w:r>
-    </w:p>
-    <w:p>
-      <w:pPr>
-        <w:rPr>
-          <w:bCs/>
-          <w:sz w:val="20"/>
-          <w:szCs w:val="20"/>
-          <w:lang w:val="en-US"/>
-        </w:rPr>
-      </w:pPr>
-      <w:r>
-        <w:rPr>
-          <w:bCs/>
-          <w:sz w:val="20"/>
-          <w:szCs w:val="20"/>
-          <w:lang w:val="en-US"/>
-        </w:rPr>
-        <w:t xml:space="preserve">  </w:t>
-      </w:r>
-      <w:proofErr w:type="spellStart"/>
-      <w:proofErr w:type="gramStart"/>
-      <w:r>
-        <w:rPr>
-          <w:bCs/>
-          <w:sz w:val="20"/>
-          <w:szCs w:val="20"/>
-          <w:lang w:val="en-US"/>
-        </w:rPr>
-        <w:t>readln</w:t>
-      </w:r>
-      <w:proofErr w:type="spellEnd"/>
-      <w:r>
-        <w:rPr>
-          <w:bCs/>
-          <w:sz w:val="20"/>
-          <w:szCs w:val="20"/>
-          <w:lang w:val="en-US"/>
-        </w:rPr>
-        <w:t>(</w:t>
-      </w:r>
-      <w:proofErr w:type="gramEnd"/>
-      <w:r>
-        <w:rPr>
-          <w:bCs/>
-          <w:sz w:val="20"/>
-          <w:szCs w:val="20"/>
-          <w:lang w:val="en-US"/>
-        </w:rPr>
-        <w:t>a, b, e, n);</w:t>
-      </w:r>
-    </w:p>
-    <w:p>
-      <w:pPr>
-        <w:rPr>
-          <w:bCs/>
-          <w:sz w:val="20"/>
-          <w:szCs w:val="20"/>
-          <w:lang w:val="en-US"/>
-        </w:rPr>
-      </w:pPr>
-      <w:r>
-        <w:rPr>
-          <w:bCs/>
-          <w:sz w:val="20"/>
-          <w:szCs w:val="20"/>
-          <w:lang w:val="en-US"/>
-        </w:rPr>
-        <w:t xml:space="preserve">  </w:t>
-      </w:r>
-      <w:proofErr w:type="gramStart"/>
-      <w:r>
-        <w:rPr>
-          <w:bCs/>
-          <w:sz w:val="20"/>
-          <w:szCs w:val="20"/>
-          <w:lang w:val="en-US"/>
-        </w:rPr>
-        <w:t>x :</w:t>
-      </w:r>
-      <w:proofErr w:type="gramEnd"/>
-      <w:r>
-        <w:rPr>
-          <w:bCs/>
-          <w:sz w:val="20"/>
-          <w:szCs w:val="20"/>
-          <w:lang w:val="en-US"/>
-        </w:rPr>
-        <w:t>= a;</w:t>
-      </w:r>
-    </w:p>
-    <w:p>
-      <w:pPr>
-        <w:rPr>
-          <w:bCs/>
-          <w:sz w:val="20"/>
-          <w:szCs w:val="20"/>
-          <w:lang w:val="en-US"/>
-        </w:rPr>
-      </w:pPr>
-      <w:r>
-        <w:rPr>
-          <w:bCs/>
-          <w:sz w:val="20"/>
-          <w:szCs w:val="20"/>
-          <w:lang w:val="en-US"/>
-        </w:rPr>
-        <w:t xml:space="preserve">  </w:t>
-      </w:r>
-      <w:proofErr w:type="gramStart"/>
-      <w:r>
-        <w:rPr>
-          <w:bCs/>
-          <w:sz w:val="20"/>
-          <w:szCs w:val="20"/>
-          <w:lang w:val="en-US"/>
-        </w:rPr>
-        <w:t>s :</w:t>
-      </w:r>
-      <w:proofErr w:type="gramEnd"/>
-      <w:r>
-        <w:rPr>
-          <w:bCs/>
-          <w:sz w:val="20"/>
-          <w:szCs w:val="20"/>
-          <w:lang w:val="en-US"/>
-        </w:rPr>
-        <w:t>= (a + b) / n;</w:t>
-      </w:r>
-    </w:p>
-    <w:p>
-      <w:pPr>
-        <w:rPr>
-          <w:bCs/>
-          <w:sz w:val="20"/>
-          <w:szCs w:val="20"/>
-          <w:lang w:val="en-US"/>
-        </w:rPr>
-      </w:pPr>
-      <w:r>
-        <w:rPr>
-          <w:bCs/>
-          <w:sz w:val="20"/>
-          <w:szCs w:val="20"/>
-          <w:lang w:val="en-US"/>
-        </w:rPr>
-        <w:t xml:space="preserve">  </w:t>
-      </w:r>
-      <w:proofErr w:type="spellStart"/>
-      <w:proofErr w:type="gramStart"/>
-      <w:r>
-        <w:rPr>
-          <w:bCs/>
-          <w:sz w:val="20"/>
-          <w:szCs w:val="20"/>
-          <w:lang w:val="en-US"/>
-        </w:rPr>
-        <w:t>writeln</w:t>
-      </w:r>
-      <w:proofErr w:type="spellEnd"/>
-      <w:r>
-        <w:rPr>
-          <w:bCs/>
-          <w:sz w:val="20"/>
-          <w:szCs w:val="20"/>
-          <w:lang w:val="en-US"/>
-        </w:rPr>
-        <w:t>(</w:t>
-      </w:r>
-      <w:proofErr w:type="gramEnd"/>
-      <w:r>
-        <w:rPr>
-          <w:bCs/>
-          <w:sz w:val="20"/>
-          <w:szCs w:val="20"/>
-          <w:lang w:val="en-US"/>
-        </w:rPr>
-        <w:t>'n   x   y');</w:t>
-      </w:r>
-    </w:p>
-    <w:p>
-      <w:pPr>
-        <w:rPr>
-          <w:bCs/>
-          <w:sz w:val="20"/>
-          <w:szCs w:val="20"/>
-          <w:lang w:val="en-US"/>
-        </w:rPr>
-      </w:pPr>
-      <w:r>
-        <w:rPr>
-          <w:bCs/>
-          <w:sz w:val="20"/>
-          <w:szCs w:val="20"/>
-          <w:lang w:val="en-US"/>
-        </w:rPr>
-        <w:t xml:space="preserve">  for </w:t>
-      </w:r>
-      <w:proofErr w:type="spellStart"/>
-      <w:proofErr w:type="gramStart"/>
-      <w:r>
-        <w:rPr>
-          <w:bCs/>
-          <w:sz w:val="20"/>
-          <w:szCs w:val="20"/>
-          <w:lang w:val="en-US"/>
-        </w:rPr>
-        <w:t>i</w:t>
-      </w:r>
-      <w:proofErr w:type="spellEnd"/>
-      <w:r>
-        <w:rPr>
-          <w:bCs/>
-          <w:sz w:val="20"/>
-          <w:szCs w:val="20"/>
-          <w:lang w:val="en-US"/>
-        </w:rPr>
-        <w:t xml:space="preserve"> :</w:t>
-      </w:r>
-      <w:proofErr w:type="gramEnd"/>
-      <w:r>
-        <w:rPr>
-          <w:bCs/>
-          <w:sz w:val="20"/>
-          <w:szCs w:val="20"/>
-          <w:lang w:val="en-US"/>
-        </w:rPr>
-        <w:t xml:space="preserve">= 0 </w:t>
-      </w:r>
-      <w:proofErr w:type="spellStart"/>
-      <w:r>
-        <w:rPr>
-          <w:bCs/>
-          <w:sz w:val="20"/>
-          <w:szCs w:val="20"/>
-          <w:lang w:val="en-US"/>
-        </w:rPr>
-        <w:t>to n</w:t>
-      </w:r>
-      <w:proofErr w:type="spellEnd"/>
-      <w:r>
-        <w:rPr>
-          <w:bCs/>
-          <w:sz w:val="20"/>
-          <w:szCs w:val="20"/>
-          <w:lang w:val="en-US"/>
-        </w:rPr>
-        <w:t xml:space="preserve"> do</w:t>
+        <w:t xml:space="preserve">  writeln('a  b  e  n');</w:t>
+      </w:r>
+    </w:p>
+    <w:p>
+      <w:pPr>
+        <w:rPr>
+          <w:bCs/>
+          <w:sz w:val="20"/>
+          <w:szCs w:val="20"/>
+          <w:lang w:val="en-US"/>
+        </w:rPr>
+      </w:pPr>
+      <w:r>
+        <w:rPr>
+          <w:bCs/>
+          <w:sz w:val="20"/>
+          <w:szCs w:val="20"/>
+          <w:lang w:val="en-US"/>
+        </w:rPr>
+        <w:t xml:space="preserve">  readln(a, b, e, n);</w:t>
+      </w:r>
+    </w:p>
+    <w:p>
+      <w:pPr>
+        <w:rPr>
+          <w:bCs/>
+          <w:sz w:val="20"/>
+          <w:szCs w:val="20"/>
+          <w:lang w:val="en-US"/>
+        </w:rPr>
+      </w:pPr>
+      <w:r>
+        <w:rPr>
+          <w:bCs/>
+          <w:sz w:val="20"/>
+          <w:szCs w:val="20"/>
+          <w:lang w:val="en-US"/>
+        </w:rPr>
+        <w:t xml:space="preserve">  x := a;</w:t>
+      </w:r>
+    </w:p>
+    <w:p>
+      <w:pPr>
+        <w:rPr>
+          <w:bCs/>
+          <w:sz w:val="20"/>
+          <w:szCs w:val="20"/>
+          <w:lang w:val="en-US"/>
+        </w:rPr>
+      </w:pPr>
+      <w:r>
+        <w:rPr>
+          <w:bCs/>
+          <w:sz w:val="20"/>
+          <w:szCs w:val="20"/>
+          <w:lang w:val="en-US"/>
+        </w:rPr>
+        <w:t xml:space="preserve">  s := (a + b) / n;</w:t>
+      </w:r>
+    </w:p>
+    <w:p>
+      <w:pPr>
+        <w:rPr>
+          <w:bCs/>
+          <w:sz w:val="20"/>
+          <w:szCs w:val="20"/>
+          <w:lang w:val="en-US"/>
+        </w:rPr>
+      </w:pPr>
+      <w:r>
+        <w:rPr>
+          <w:bCs/>
+          <w:sz w:val="20"/>
+          <w:szCs w:val="20"/>
+          <w:lang w:val="en-US"/>
+        </w:rPr>
+        <w:t xml:space="preserve">  writeln('n   x   y');</w:t>
+      </w:r>
+    </w:p>
+    <w:p>
+      <w:pPr>
+        <w:rPr>
+          <w:bCs/>
+          <w:sz w:val="20"/>
+          <w:szCs w:val="20"/>
+          <w:lang w:val="en-US"/>
+        </w:rPr>
+      </w:pPr>
+      <w:r>
+        <w:rPr>
+          <w:bCs/>
+          <w:sz w:val="20"/>
+          <w:szCs w:val="20"/>
+          <w:lang w:val="en-US"/>
+        </w:rPr>
+        <w:t xml:space="preserve">  for i := 0 to n do</w:t>
       </w:r>
     </w:p>
     <w:p>
@@ -2867,147 +2550,45 @@
           <w:szCs w:val="20"/>
           <w:lang w:val="en-US"/>
         </w:rPr>
-        <w:t xml:space="preserve">    </w:t>
-      </w:r>
-      <w:proofErr w:type="gramStart"/>
-      <w:r>
-        <w:rPr>
-          <w:bCs/>
-          <w:sz w:val="20"/>
-          <w:szCs w:val="20"/>
-          <w:lang w:val="en-US"/>
-        </w:rPr>
-        <w:t>y :</w:t>
-      </w:r>
-      <w:proofErr w:type="gramEnd"/>
-      <w:r>
-        <w:rPr>
-          <w:bCs/>
-          <w:sz w:val="20"/>
-          <w:szCs w:val="20"/>
-          <w:lang w:val="en-US"/>
-        </w:rPr>
-        <w:t xml:space="preserve">= </w:t>
-      </w:r>
-      <w:proofErr w:type="spellStart"/>
-      <w:r>
-        <w:rPr>
-          <w:bCs/>
-          <w:sz w:val="20"/>
-          <w:szCs w:val="20"/>
-          <w:lang w:val="en-US"/>
-        </w:rPr>
-        <w:t>big_brain_formula</w:t>
-      </w:r>
-      <w:proofErr w:type="spellEnd"/>
-      <w:r>
-        <w:rPr>
-          <w:bCs/>
-          <w:sz w:val="20"/>
-          <w:szCs w:val="20"/>
-          <w:lang w:val="en-US"/>
-        </w:rPr>
-        <w:t>(x, e);</w:t>
-      </w:r>
-    </w:p>
-    <w:p>
-      <w:pPr>
-        <w:rPr>
-          <w:bCs/>
-          <w:sz w:val="20"/>
-          <w:szCs w:val="20"/>
-          <w:lang w:val="en-US"/>
-        </w:rPr>
-      </w:pPr>
-      <w:r>
-        <w:rPr>
-          <w:bCs/>
-          <w:sz w:val="20"/>
-          <w:szCs w:val="20"/>
-          <w:lang w:val="en-US"/>
-        </w:rPr>
-        <w:t xml:space="preserve">    </w:t>
-      </w:r>
-      <w:proofErr w:type="spellStart"/>
-      <w:proofErr w:type="gramStart"/>
-      <w:r>
-        <w:rPr>
-          <w:bCs/>
-          <w:sz w:val="20"/>
-          <w:szCs w:val="20"/>
-          <w:lang w:val="en-US"/>
-        </w:rPr>
-        <w:t>writeln</w:t>
-      </w:r>
-      <w:proofErr w:type="spellEnd"/>
-      <w:r>
-        <w:rPr>
-          <w:bCs/>
-          <w:sz w:val="20"/>
-          <w:szCs w:val="20"/>
-          <w:lang w:val="en-US"/>
-        </w:rPr>
-        <w:t>(</w:t>
-      </w:r>
-      <w:proofErr w:type="spellStart"/>
-      <w:proofErr w:type="gramEnd"/>
-      <w:r>
-        <w:rPr>
-          <w:bCs/>
-          <w:sz w:val="20"/>
-          <w:szCs w:val="20"/>
-          <w:lang w:val="en-US"/>
-        </w:rPr>
-        <w:t>i</w:t>
-      </w:r>
-      <w:proofErr w:type="spellEnd"/>
-      <w:r>
-        <w:rPr>
-          <w:bCs/>
-          <w:sz w:val="20"/>
-          <w:szCs w:val="20"/>
-          <w:lang w:val="en-US"/>
-        </w:rPr>
-        <w:t>, '  ', x:2:2, '  ', y:2:2);</w:t>
-      </w:r>
-    </w:p>
-    <w:p>
-      <w:pPr>
-        <w:rPr>
-          <w:bCs/>
-          <w:sz w:val="20"/>
-          <w:szCs w:val="20"/>
-          <w:lang w:val="en-US"/>
-        </w:rPr>
-      </w:pPr>
-      <w:r>
-        <w:rPr>
-          <w:bCs/>
-          <w:sz w:val="20"/>
-          <w:szCs w:val="20"/>
-          <w:lang w:val="en-US"/>
-        </w:rPr>
-        <w:t xml:space="preserve">    </w:t>
-      </w:r>
-      <w:proofErr w:type="gramStart"/>
-      <w:r>
-        <w:rPr>
-          <w:bCs/>
-          <w:sz w:val="20"/>
-          <w:szCs w:val="20"/>
-          <w:lang w:val="en-US"/>
-        </w:rPr>
-        <w:t>x :</w:t>
-      </w:r>
-      <w:proofErr w:type="gramEnd"/>
-      <w:r>
-        <w:rPr>
-          <w:bCs/>
-          <w:sz w:val="20"/>
-          <w:szCs w:val="20"/>
-          <w:lang w:val="en-US"/>
-        </w:rPr>
-        <w:t>= x + s;</w:t>
+        <w:t xml:space="preserve">    y := big_brain_formula(x, e);</w:t>
+      </w:r>
+    </w:p>
+    <w:p>
+      <w:pPr>
+        <w:rPr>
+          <w:bCs/>
+          <w:sz w:val="20"/>
+          <w:szCs w:val="20"/>
+          <w:lang w:val="en-US"/>
+        </w:rPr>
+      </w:pPr>
+      <w:r>
+        <w:rPr>
+          <w:bCs/>
+          <w:sz w:val="20"/>
+          <w:szCs w:val="20"/>
+          <w:lang w:val="en-US"/>
+        </w:rPr>
+        <w:t xml:space="preserve">    writeln(i, '  ', x:2:2, '  ', y:2:2);</w:t>
+      </w:r>
+    </w:p>
+    <w:p>
+      <w:pPr>
+        <w:rPr>
+          <w:bCs/>
+          <w:sz w:val="20"/>
+          <w:szCs w:val="20"/>
+          <w:lang w:val="en-US"/>
+        </w:rPr>
+      </w:pPr>
+      <w:r>
+        <w:rPr>
+          <w:bCs/>
+          <w:sz w:val="20"/>
+          <w:szCs w:val="20"/>
+          <w:lang w:val="en-US"/>
+        </w:rPr>
+        <w:t xml:space="preserve">    x := x + s;</w:t>
       </w:r>
     </w:p>
     <w:p>

</xml_diff>

<commit_message>
feat(): updated text color in reports
</commit_message>
<xml_diff>
--- a/assets/mpei/reports/report_1_2.docx
+++ b/assets/mpei/reports/report_1_2.docx
@@ -7,174 +7,239 @@
         <w:jc w:val="center"/>
         <w:rPr>
           <w:b/>
-          <w:sz w:val="28"/>
-          <w:szCs w:val="28"/>
+          <w:color w:val="000000" w:themeColor="text1"/>
         </w:rPr>
       </w:pPr>
       <w:r>
         <w:rPr>
           <w:b/>
-          <w:sz w:val="28"/>
-          <w:szCs w:val="28"/>
+          <w:color w:val="000000" w:themeColor="text1"/>
         </w:rPr>
         <w:t>Условие задачи</w:t>
       </w:r>
     </w:p>
     <w:p>
       <w:pPr>
+        <w:jc w:val="both"/>
+        <w:rPr>
+          <w:color w:val="000000" w:themeColor="text1"/>
+        </w:rPr>
+      </w:pPr>
+      <w:r>
+        <w:rPr>
+          <w:color w:val="000000" w:themeColor="text1"/>
+        </w:rPr>
+        <w:tab/>
+      </w:r>
+      <w:r>
+        <w:rPr>
+          <w:color w:val="000000" w:themeColor="text1"/>
+        </w:rPr>
+        <w:t xml:space="preserve">1.1 </w:t>
+      </w:r>
+      <w:r>
+        <w:rPr>
+          <w:color w:val="000000" w:themeColor="text1"/>
+        </w:rPr>
+        <w:t>Записать по правилам языка программирования</w:t>
+      </w:r>
+      <w:r>
+        <w:rPr>
+          <w:color w:val="000000" w:themeColor="text1"/>
+        </w:rPr>
+        <w:t xml:space="preserve"> заданную</w:t>
+      </w:r>
+      <w:r>
+        <w:rPr>
+          <w:color w:val="000000" w:themeColor="text1"/>
+        </w:rPr>
+        <w:t xml:space="preserve"> формулу</w:t>
+      </w:r>
+      <w:r>
+        <w:rPr>
+          <w:color w:val="000000" w:themeColor="text1"/>
+        </w:rPr>
+        <w:t xml:space="preserve"> (рис. 1)</w:t>
+      </w:r>
+      <w:r>
+        <w:rPr>
+          <w:color w:val="000000" w:themeColor="text1"/>
+        </w:rPr>
+        <w:t xml:space="preserve">. </w:t>
+      </w:r>
+      <w:r>
+        <w:rPr>
+          <w:color w:val="000000" w:themeColor="text1"/>
+        </w:rPr>
+        <w:t xml:space="preserve">Разработать алгоритм и программу </w:t>
+      </w:r>
+      <w:r>
+        <w:rPr>
+          <w:color w:val="000000" w:themeColor="text1"/>
+        </w:rPr>
+        <w:t xml:space="preserve">вычисления значения </w:t>
+      </w:r>
+      <w:r>
+        <w:rPr>
+          <w:color w:val="000000" w:themeColor="text1"/>
+        </w:rPr>
+        <w:t>функции, где</w:t>
+      </w:r>
+      <w:r>
+        <w:rPr>
+          <w:color w:val="000000" w:themeColor="text1"/>
+        </w:rPr>
+        <w:t xml:space="preserve"> Х, принадлеж</w:t>
+      </w:r>
+      <w:r>
+        <w:rPr>
+          <w:color w:val="000000" w:themeColor="text1"/>
+        </w:rPr>
+        <w:t xml:space="preserve">ит </w:t>
+      </w:r>
+      <w:r>
+        <w:rPr>
+          <w:color w:val="000000" w:themeColor="text1"/>
+        </w:rPr>
+        <w:t>отрезку [0,1; 0,6}.</w:t>
+      </w:r>
+    </w:p>
+    <w:p>
+      <w:pPr>
+        <w:jc w:val="both"/>
+        <w:rPr>
+          <w:color w:val="000000" w:themeColor="text1"/>
+        </w:rPr>
+      </w:pPr>
+      <w:r>
+        <w:rPr>
+          <w:color w:val="000000" w:themeColor="text1"/>
+        </w:rPr>
+        <w:tab/>
+        <w:t xml:space="preserve">1.2 Составить алгоритм и программу вычисления таблицы значений функции </w:t>
+      </w:r>
+      <w:r>
+        <w:rPr>
+          <w:color w:val="000000" w:themeColor="text1"/>
+          <w:lang w:val="en-US"/>
+        </w:rPr>
+        <w:t>f</w:t>
+      </w:r>
+      <w:r>
+        <w:rPr>
+          <w:color w:val="000000" w:themeColor="text1"/>
+        </w:rPr>
+        <w:t xml:space="preserve">(х) из задачи 1.1 для </w:t>
+      </w:r>
+      <w:r>
+        <w:rPr>
+          <w:color w:val="000000" w:themeColor="text1"/>
+          <w:lang w:val="en-US"/>
+        </w:rPr>
+        <w:t>N</w:t>
+      </w:r>
+      <w:r>
+        <w:rPr>
+          <w:color w:val="000000" w:themeColor="text1"/>
+        </w:rPr>
+        <w:t xml:space="preserve"> значений аргумента Х, равномерно распределенных на отрезке [</w:t>
+      </w:r>
+      <w:r>
+        <w:rPr>
+          <w:color w:val="000000" w:themeColor="text1"/>
+          <w:lang w:val="en-US"/>
+        </w:rPr>
+        <w:t>A</w:t>
+      </w:r>
+      <w:r>
+        <w:rPr>
+          <w:color w:val="000000" w:themeColor="text1"/>
+        </w:rPr>
+        <w:t>,</w:t>
+      </w:r>
+      <w:r>
+        <w:rPr>
+          <w:color w:val="000000" w:themeColor="text1"/>
+        </w:rPr>
+        <w:t xml:space="preserve"> </w:t>
+      </w:r>
+      <w:r>
+        <w:rPr>
+          <w:color w:val="000000" w:themeColor="text1"/>
+        </w:rPr>
+        <w:t xml:space="preserve">В]. Для проверки программы задать </w:t>
+      </w:r>
+      <w:r>
+        <w:rPr>
+          <w:color w:val="000000" w:themeColor="text1"/>
+          <w:lang w:val="en-US"/>
+        </w:rPr>
+        <w:t>N</w:t>
+      </w:r>
+      <w:r>
+        <w:rPr>
+          <w:color w:val="000000" w:themeColor="text1"/>
+        </w:rPr>
+        <w:t>=10;</w:t>
+      </w:r>
+      <w:r>
+        <w:rPr>
+          <w:color w:val="000000" w:themeColor="text1"/>
+        </w:rPr>
+        <w:t xml:space="preserve"> </w:t>
+      </w:r>
+      <w:r>
+        <w:rPr>
+          <w:color w:val="000000" w:themeColor="text1"/>
+          <w:lang w:val="en-US"/>
+        </w:rPr>
+        <w:t>A</w:t>
+      </w:r>
+      <w:r>
+        <w:rPr>
+          <w:color w:val="000000" w:themeColor="text1"/>
+        </w:rPr>
+        <w:t>=0.55;</w:t>
+      </w:r>
+      <w:r>
+        <w:rPr>
+          <w:color w:val="000000" w:themeColor="text1"/>
+        </w:rPr>
+        <w:t xml:space="preserve"> </w:t>
+      </w:r>
+      <w:r>
+        <w:rPr>
+          <w:color w:val="000000" w:themeColor="text1"/>
+          <w:lang w:val="en-US"/>
+        </w:rPr>
+        <w:t>B</w:t>
+      </w:r>
+      <w:r>
+        <w:rPr>
+          <w:color w:val="000000" w:themeColor="text1"/>
+        </w:rPr>
+        <w:t>=1.</w:t>
+      </w:r>
+    </w:p>
+    <w:p>
+      <w:pPr>
+        <w:jc w:val="both"/>
+        <w:rPr>
+          <w:color w:val="000000" w:themeColor="text1"/>
+        </w:rPr>
+      </w:pPr>
+    </w:p>
+    <w:p>
+      <w:pPr>
         <w:jc w:val="center"/>
         <w:rPr>
-          <w:b/>
-          <w:sz w:val="28"/>
-          <w:szCs w:val="28"/>
-        </w:rPr>
-      </w:pPr>
-    </w:p>
-    <w:p>
-      <w:pPr>
-        <w:jc w:val="both"/>
-      </w:pPr>
-      <w:r>
-        <w:tab/>
-      </w:r>
-      <w:r>
-        <w:t>1</w:t>
-      </w:r>
-      <w:r>
-        <w:t>.1</w:t>
-      </w:r>
-      <w:r>
-        <w:t xml:space="preserve"> </w:t>
-      </w:r>
-      <w:r>
-        <w:t>Записать по правилам языка программирования</w:t>
-      </w:r>
-      <w:r>
-        <w:t xml:space="preserve"> заданную</w:t>
-      </w:r>
-      <w:r>
-        <w:t xml:space="preserve"> формулу</w:t>
-      </w:r>
-      <w:r>
-        <w:t xml:space="preserve"> (рис. 1)</w:t>
-      </w:r>
-      <w:r>
-        <w:t xml:space="preserve">. </w:t>
-      </w:r>
-      <w:r>
-        <w:t>Р</w:t>
-      </w:r>
-      <w:r>
-        <w:t>азработать алгоритм и программу</w:t>
-      </w:r>
-      <w:r>
-        <w:t xml:space="preserve"> </w:t>
-      </w:r>
-      <w:r>
-        <w:t xml:space="preserve">вычисления значения </w:t>
-      </w:r>
-      <w:r>
-        <w:t>функции</w:t>
-      </w:r>
-      <w:r>
-        <w:t>,</w:t>
-      </w:r>
-      <w:r>
-        <w:t xml:space="preserve"> где</w:t>
-      </w:r>
-      <w:r>
-        <w:t xml:space="preserve"> Х, принадлеж</w:t>
-      </w:r>
-      <w:r>
-        <w:t xml:space="preserve">ит </w:t>
-      </w:r>
-      <w:r>
-        <w:t>отрезку [0,1; 0,6}.</w:t>
-      </w:r>
-    </w:p>
-    <w:p>
-      <w:pPr>
-        <w:jc w:val="both"/>
-      </w:pPr>
-      <w:r>
-        <w:tab/>
-      </w:r>
-      <w:r>
-        <w:t>1.</w:t>
-      </w:r>
-      <w:r>
-        <w:t xml:space="preserve">2 </w:t>
-      </w:r>
-      <w:r>
-        <w:t xml:space="preserve">Составить алгоритм и программу вычисления таблицы значений функции </w:t>
-      </w:r>
-      <w:r>
-        <w:rPr>
-          <w:lang w:val="en-US"/>
-        </w:rPr>
-        <w:t>f</w:t>
-      </w:r>
-      <w:r>
-        <w:t xml:space="preserve">(х) из задачи 1.1 для </w:t>
-      </w:r>
-      <w:r>
-        <w:rPr>
-          <w:lang w:val="en-US"/>
-        </w:rPr>
-        <w:t>N</w:t>
-      </w:r>
-      <w:r>
-        <w:t xml:space="preserve"> значений аргумента Х, равномерно распределенных на отрезке [</w:t>
-      </w:r>
-      <w:r>
-        <w:rPr>
-          <w:lang w:val="en-US"/>
-        </w:rPr>
-        <w:t>A</w:t>
-      </w:r>
-      <w:r>
-        <w:t xml:space="preserve">,В]. Для проверки программы задать </w:t>
-      </w:r>
-      <w:r>
-        <w:rPr>
-          <w:lang w:val="en-US"/>
-        </w:rPr>
-        <w:t>N</w:t>
-      </w:r>
-      <w:r>
-        <w:t>=10;</w:t>
-      </w:r>
-      <w:r>
-        <w:rPr>
-          <w:lang w:val="en-US"/>
-        </w:rPr>
-        <w:t>A</w:t>
-      </w:r>
-      <w:r>
-        <w:t>=0.55;</w:t>
-      </w:r>
-      <w:r>
-        <w:rPr>
-          <w:lang w:val="en-US"/>
-        </w:rPr>
-        <w:t>B</w:t>
-      </w:r>
-      <w:r>
-        <w:t>=1.</w:t>
-      </w:r>
-    </w:p>
-    <w:p>
-      <w:pPr>
-        <w:jc w:val="both"/>
-      </w:pPr>
-    </w:p>
-    <w:p>
-      <w:pPr>
-        <w:jc w:val="center"/>
+          <w:color w:val="000000" w:themeColor="text1"/>
+        </w:rPr>
       </w:pPr>
       <w:r>
         <w:rPr>
           <w:noProof/>
+          <w:color w:val="000000" w:themeColor="text1"/>
         </w:rPr>
         <w:drawing>
           <wp:inline distT="0" distB="0" distL="0" distR="0" wp14:anchorId="54C464F1" wp14:editId="0D615283">
@@ -216,13 +281,27 @@
     <w:p>
       <w:pPr>
         <w:jc w:val="center"/>
-      </w:pPr>
-      <w:r>
+        <w:rPr>
+          <w:color w:val="000000" w:themeColor="text1"/>
+        </w:rPr>
+      </w:pPr>
+      <w:r>
+        <w:rPr>
+          <w:color w:val="000000" w:themeColor="text1"/>
+        </w:rPr>
         <w:t>рис. 1</w:t>
       </w:r>
     </w:p>
     <w:p>
-      <w:r>
+      <w:pPr>
+        <w:rPr>
+          <w:color w:val="000000" w:themeColor="text1"/>
+        </w:rPr>
+      </w:pPr>
+      <w:r>
+        <w:rPr>
+          <w:color w:val="000000" w:themeColor="text1"/>
+        </w:rPr>
         <w:tab/>
       </w:r>
     </w:p>
@@ -231,17 +310,20 @@
         <w:jc w:val="center"/>
         <w:rPr>
           <w:b/>
+          <w:color w:val="000000" w:themeColor="text1"/>
         </w:rPr>
       </w:pPr>
       <w:r>
         <w:rPr>
           <w:b/>
+          <w:color w:val="000000" w:themeColor="text1"/>
         </w:rPr>
         <w:t>Р</w:t>
       </w:r>
       <w:r>
         <w:rPr>
           <w:b/>
+          <w:color w:val="000000" w:themeColor="text1"/>
         </w:rPr>
         <w:t>ешении задачи</w:t>
       </w:r>
@@ -249,20 +331,51 @@
     <w:p>
       <w:pPr>
         <w:ind w:firstLine="708"/>
-      </w:pPr>
-      <w:r>
+        <w:jc w:val="both"/>
+        <w:rPr>
+          <w:color w:val="000000" w:themeColor="text1"/>
+        </w:rPr>
+      </w:pPr>
+      <w:r>
+        <w:rPr>
+          <w:color w:val="000000" w:themeColor="text1"/>
+        </w:rPr>
         <w:t>Прежде всего</w:t>
       </w:r>
       <w:r>
+        <w:rPr>
+          <w:color w:val="000000" w:themeColor="text1"/>
+        </w:rPr>
         <w:t xml:space="preserve"> необходимо учесть</w:t>
       </w:r>
       <w:r>
+        <w:rPr>
+          <w:color w:val="000000" w:themeColor="text1"/>
+        </w:rPr>
         <w:t>, чтобы</w:t>
       </w:r>
       <w:r>
-        <w:t xml:space="preserve"> наш алгоритм сооветсвовал нескольким важным факторам</w:t>
-      </w:r>
-      <w:r>
+        <w:rPr>
+          <w:color w:val="000000" w:themeColor="text1"/>
+        </w:rPr>
+        <w:t xml:space="preserve"> наш алгоритм </w:t>
+      </w:r>
+      <w:r>
+        <w:rPr>
+          <w:color w:val="000000" w:themeColor="text1"/>
+        </w:rPr>
+        <w:t>соответствовал</w:t>
+      </w:r>
+      <w:r>
+        <w:rPr>
+          <w:color w:val="000000" w:themeColor="text1"/>
+        </w:rPr>
+        <w:t xml:space="preserve"> нескольким важным факторам</w:t>
+      </w:r>
+      <w:r>
+        <w:rPr>
+          <w:color w:val="000000" w:themeColor="text1"/>
+        </w:rPr>
         <w:t>:</w:t>
       </w:r>
     </w:p>
@@ -272,8 +385,15 @@
           <w:ilvl w:val="0"/>
           <w:numId w:val="1"/>
         </w:numPr>
-      </w:pPr>
-      <w:r>
+        <w:jc w:val="both"/>
+        <w:rPr>
+          <w:color w:val="000000" w:themeColor="text1"/>
+        </w:rPr>
+      </w:pPr>
+      <w:r>
+        <w:rPr>
+          <w:color w:val="000000" w:themeColor="text1"/>
+        </w:rPr>
         <w:t>Использование алгоритма было удобным;</w:t>
       </w:r>
     </w:p>
@@ -283,11 +403,21 @@
           <w:ilvl w:val="0"/>
           <w:numId w:val="1"/>
         </w:numPr>
-      </w:pPr>
-      <w:r>
+        <w:jc w:val="both"/>
+        <w:rPr>
+          <w:color w:val="000000" w:themeColor="text1"/>
+        </w:rPr>
+      </w:pPr>
+      <w:r>
+        <w:rPr>
+          <w:color w:val="000000" w:themeColor="text1"/>
+        </w:rPr>
         <w:t>Алгоритм был простым и наглядным</w:t>
       </w:r>
       <w:r>
+        <w:rPr>
+          <w:color w:val="000000" w:themeColor="text1"/>
+        </w:rPr>
         <w:t>;</w:t>
       </w:r>
     </w:p>
@@ -297,8 +427,15 @@
           <w:ilvl w:val="0"/>
           <w:numId w:val="1"/>
         </w:numPr>
-      </w:pPr>
-      <w:r>
+        <w:jc w:val="both"/>
+        <w:rPr>
+          <w:color w:val="000000" w:themeColor="text1"/>
+        </w:rPr>
+      </w:pPr>
+      <w:r>
+        <w:rPr>
+          <w:color w:val="000000" w:themeColor="text1"/>
+        </w:rPr>
         <w:t>Алгоритм самого решения должен быть однопроходным;</w:t>
       </w:r>
     </w:p>
@@ -308,105 +445,150 @@
           <w:ilvl w:val="0"/>
           <w:numId w:val="1"/>
         </w:numPr>
-      </w:pPr>
-      <w:r>
-        <w:t>Разработанная функция принимала все аргументы</w:t>
-      </w:r>
-      <w:r>
-        <w:t>,</w:t>
-      </w:r>
-      <w:r>
-        <w:t xml:space="preserve"> включая эпсилон и число пи.</w:t>
+        <w:jc w:val="both"/>
+        <w:rPr>
+          <w:color w:val="000000" w:themeColor="text1"/>
+        </w:rPr>
+      </w:pPr>
+      <w:r>
+        <w:rPr>
+          <w:color w:val="000000" w:themeColor="text1"/>
+        </w:rPr>
+        <w:t>Разработанная функция принимала все аргументы, включая эпсилон и число пи.</w:t>
       </w:r>
     </w:p>
     <w:p>
       <w:pPr>
         <w:ind w:firstLine="708"/>
-      </w:pPr>
-      <w:r>
-        <w:t>Для данной задачи необходимо задавать количество</w:t>
-      </w:r>
-      <w:r>
-        <w:t xml:space="preserve"> вычисляемых значений</w:t>
-      </w:r>
-      <w:r>
-        <w:t>,</w:t>
-      </w:r>
-      <w:r>
-        <w:t xml:space="preserve"> эпсилон</w:t>
-      </w:r>
-      <w:r>
-        <w:t xml:space="preserve">, </w:t>
-      </w:r>
-      <w:r>
-        <w:t>значение точек отрезка</w:t>
-      </w:r>
-      <w:r>
-        <w:t>.</w:t>
+        <w:jc w:val="both"/>
+        <w:rPr>
+          <w:color w:val="000000" w:themeColor="text1"/>
+        </w:rPr>
+      </w:pPr>
+      <w:r>
+        <w:rPr>
+          <w:b/>
+          <w:color w:val="000000" w:themeColor="text1"/>
+        </w:rPr>
+        <w:t>Метод решения</w:t>
+      </w:r>
+      <w:r>
+        <w:rPr>
+          <w:color w:val="000000" w:themeColor="text1"/>
+        </w:rPr>
+        <w:t xml:space="preserve"> задачи состоит в вычислении результата функции f(x)</w:t>
+      </w:r>
+      <w:r>
+        <w:rPr>
+          <w:color w:val="000000" w:themeColor="text1"/>
+        </w:rPr>
+        <w:t xml:space="preserve"> </w:t>
+      </w:r>
+      <w:r>
+        <w:rPr>
+          <w:color w:val="000000" w:themeColor="text1"/>
+        </w:rPr>
+        <w:t xml:space="preserve"> </w:t>
+      </w:r>
+      <w:r>
+        <w:rPr>
+          <w:color w:val="000000" w:themeColor="text1"/>
+        </w:rPr>
+        <w:br/>
+      </w:r>
+      <w:r>
+        <w:rPr>
+          <w:color w:val="000000" w:themeColor="text1"/>
+        </w:rPr>
+        <w:t>для заданного</w:t>
+      </w:r>
+      <w:r>
+        <w:rPr>
+          <w:color w:val="000000" w:themeColor="text1"/>
+        </w:rPr>
+        <w:t xml:space="preserve"> количества значений</w:t>
+      </w:r>
+      <w:r>
+        <w:rPr>
+          <w:color w:val="000000" w:themeColor="text1"/>
+        </w:rPr>
+        <w:t xml:space="preserve"> </w:t>
+      </w:r>
+      <w:r>
+        <w:rPr>
+          <w:color w:val="000000" w:themeColor="text1"/>
+        </w:rPr>
+        <w:t xml:space="preserve">вычисляемого </w:t>
+      </w:r>
+      <w:r>
+        <w:rPr>
+          <w:color w:val="000000" w:themeColor="text1"/>
+        </w:rPr>
+        <w:t>множества X.</w:t>
+      </w:r>
+      <w:r>
+        <w:rPr>
+          <w:color w:val="000000" w:themeColor="text1"/>
+        </w:rPr>
+        <w:t xml:space="preserve"> Также для данной задачи необходимо задавать количество вычисляемых значений, эпсилон, значение точек отрезка.</w:t>
       </w:r>
     </w:p>
     <w:p>
       <w:pPr>
         <w:ind w:firstLine="708"/>
-      </w:pPr>
-      <w:r>
+        <w:rPr>
+          <w:color w:val="000000" w:themeColor="text1"/>
+        </w:rPr>
+      </w:pPr>
+    </w:p>
+    <w:p>
+      <w:pPr>
+        <w:ind w:firstLine="708"/>
+        <w:rPr>
+          <w:color w:val="000000" w:themeColor="text1"/>
+        </w:rPr>
+      </w:pPr>
+    </w:p>
+    <w:p>
+      <w:pPr>
+        <w:spacing w:after="160" w:line="259" w:lineRule="auto"/>
         <w:rPr>
           <w:b/>
-        </w:rPr>
-        <w:t>Метод решения</w:t>
-      </w:r>
-      <w:r>
-        <w:t xml:space="preserve"> задачи состоит в вычислении результата функции f(x)</w:t>
-      </w:r>
-      <w:r>
-        <w:t xml:space="preserve"> = </w:t>
-      </w:r>
-      <w:r>
-        <w:t xml:space="preserve"> </w:t>
-      </w:r>
-      <w:r>
-        <w:br/>
-      </w:r>
-      <w:r>
-        <w:t>для заданного</w:t>
-      </w:r>
-      <w:r>
-        <w:t xml:space="preserve"> количества значений</w:t>
-      </w:r>
-      <w:r>
-        <w:t xml:space="preserve"> </w:t>
-      </w:r>
-      <w:r>
-        <w:t xml:space="preserve">вычисляемого </w:t>
-      </w:r>
-      <w:r>
-        <w:t>множества X.</w:t>
-      </w:r>
-    </w:p>
-    <w:p>
-      <w:pPr>
-        <w:ind w:firstLine="708"/>
-      </w:pPr>
+          <w:color w:val="000000" w:themeColor="text1"/>
+        </w:rPr>
+      </w:pPr>
+      <w:r>
+        <w:rPr>
+          <w:b/>
+          <w:color w:val="000000" w:themeColor="text1"/>
+        </w:rPr>
+        <w:br w:type="page"/>
+      </w:r>
     </w:p>
     <w:p>
       <w:pPr>
         <w:jc w:val="center"/>
         <w:rPr>
           <w:b/>
-          <w:sz w:val="28"/>
-          <w:szCs w:val="28"/>
+          <w:color w:val="000000" w:themeColor="text1"/>
         </w:rPr>
       </w:pPr>
       <w:r>
         <w:rPr>
           <w:b/>
-          <w:sz w:val="28"/>
-          <w:szCs w:val="28"/>
-        </w:rPr>
+          <w:color w:val="000000" w:themeColor="text1"/>
+        </w:rPr>
+        <w:lastRenderedPageBreak/>
         <w:t>Состав данных</w:t>
       </w:r>
     </w:p>
-    <w:p/>
+    <w:p>
+      <w:pPr>
+        <w:rPr>
+          <w:color w:val="000000" w:themeColor="text1"/>
+        </w:rPr>
+      </w:pPr>
+    </w:p>
     <w:tbl>
       <w:tblPr>
         <w:tblW w:w="0" w:type="auto"/>
@@ -443,15 +625,13 @@
               <w:jc w:val="center"/>
               <w:rPr>
                 <w:b/>
-                <w:sz w:val="28"/>
-                <w:szCs w:val="28"/>
+                <w:color w:val="000000" w:themeColor="text1"/>
               </w:rPr>
             </w:pPr>
             <w:r>
               <w:rPr>
                 <w:b/>
-                <w:sz w:val="28"/>
-                <w:szCs w:val="28"/>
+                <w:color w:val="000000" w:themeColor="text1"/>
               </w:rPr>
               <w:t>Имя</w:t>
             </w:r>
@@ -473,15 +653,13 @@
               <w:jc w:val="center"/>
               <w:rPr>
                 <w:b/>
-                <w:sz w:val="28"/>
-                <w:szCs w:val="28"/>
+                <w:color w:val="000000" w:themeColor="text1"/>
               </w:rPr>
             </w:pPr>
             <w:r>
               <w:rPr>
                 <w:b/>
-                <w:sz w:val="28"/>
-                <w:szCs w:val="28"/>
+                <w:color w:val="000000" w:themeColor="text1"/>
               </w:rPr>
               <w:t>Смысл</w:t>
             </w:r>
@@ -503,15 +681,13 @@
               <w:jc w:val="center"/>
               <w:rPr>
                 <w:b/>
-                <w:sz w:val="28"/>
-                <w:szCs w:val="28"/>
+                <w:color w:val="000000" w:themeColor="text1"/>
               </w:rPr>
             </w:pPr>
             <w:r>
               <w:rPr>
                 <w:b/>
-                <w:sz w:val="28"/>
-                <w:szCs w:val="28"/>
+                <w:color w:val="000000" w:themeColor="text1"/>
               </w:rPr>
               <w:t>Тип</w:t>
             </w:r>
@@ -533,15 +709,13 @@
               <w:jc w:val="center"/>
               <w:rPr>
                 <w:b/>
-                <w:sz w:val="28"/>
-                <w:szCs w:val="28"/>
+                <w:color w:val="000000" w:themeColor="text1"/>
               </w:rPr>
             </w:pPr>
             <w:r>
               <w:rPr>
                 <w:b/>
-                <w:sz w:val="28"/>
-                <w:szCs w:val="28"/>
+                <w:color w:val="000000" w:themeColor="text1"/>
               </w:rPr>
               <w:t>Структура</w:t>
             </w:r>
@@ -566,13 +740,15 @@
               <w:jc w:val="center"/>
               <w:rPr>
                 <w:b/>
+                <w:color w:val="000000" w:themeColor="text1"/>
               </w:rPr>
             </w:pPr>
             <w:r>
               <w:rPr>
                 <w:b/>
-              </w:rPr>
-              <w:t>Исходные данные</w:t>
+                <w:color w:val="000000" w:themeColor="text1"/>
+              </w:rPr>
+              <w:t>Входные/Исходные данные</w:t>
             </w:r>
           </w:p>
         </w:tc>
@@ -593,11 +769,13 @@
             <w:pPr>
               <w:rPr>
                 <w:i/>
+                <w:color w:val="000000" w:themeColor="text1"/>
               </w:rPr>
             </w:pPr>
             <w:r>
               <w:rPr>
                 <w:i/>
+                <w:color w:val="000000" w:themeColor="text1"/>
               </w:rPr>
               <w:t>n</w:t>
             </w:r>
@@ -615,10 +793,21 @@
             <w:hideMark/>
           </w:tcPr>
           <w:p>
-            <w:r>
+            <w:pPr>
+              <w:rPr>
+                <w:color w:val="000000" w:themeColor="text1"/>
+              </w:rPr>
+            </w:pPr>
+            <w:r>
+              <w:rPr>
+                <w:color w:val="000000" w:themeColor="text1"/>
+              </w:rPr>
               <w:t xml:space="preserve">количество </w:t>
             </w:r>
             <w:r>
+              <w:rPr>
+                <w:color w:val="000000" w:themeColor="text1"/>
+              </w:rPr>
               <w:t>шагов</w:t>
             </w:r>
           </w:p>
@@ -635,8 +824,16 @@
             <w:hideMark/>
           </w:tcPr>
           <w:p>
-            <w:r>
-              <w:t>целый</w:t>
+            <w:pPr>
+              <w:rPr>
+                <w:color w:val="000000" w:themeColor="text1"/>
+              </w:rPr>
+            </w:pPr>
+            <w:r>
+              <w:rPr>
+                <w:color w:val="000000" w:themeColor="text1"/>
+              </w:rPr>
+              <w:t>целочисленный тип данных</w:t>
             </w:r>
           </w:p>
         </w:tc>
@@ -652,8 +849,16 @@
             <w:hideMark/>
           </w:tcPr>
           <w:p>
-            <w:r>
-              <w:t>переменая</w:t>
+            <w:pPr>
+              <w:rPr>
+                <w:color w:val="000000" w:themeColor="text1"/>
+              </w:rPr>
+            </w:pPr>
+            <w:r>
+              <w:rPr>
+                <w:color w:val="000000" w:themeColor="text1"/>
+              </w:rPr>
+              <w:t>переменная</w:t>
             </w:r>
           </w:p>
         </w:tc>
@@ -674,11 +879,13 @@
             <w:pPr>
               <w:rPr>
                 <w:i/>
+                <w:color w:val="000000" w:themeColor="text1"/>
               </w:rPr>
             </w:pPr>
             <w:r>
               <w:rPr>
                 <w:i/>
+                <w:color w:val="000000" w:themeColor="text1"/>
                 <w:lang w:val="en-US"/>
               </w:rPr>
               <w:t>x</w:t>
@@ -697,7 +904,15 @@
             <w:hideMark/>
           </w:tcPr>
           <w:p>
-            <w:r>
+            <w:pPr>
+              <w:rPr>
+                <w:color w:val="000000" w:themeColor="text1"/>
+              </w:rPr>
+            </w:pPr>
+            <w:r>
+              <w:rPr>
+                <w:color w:val="000000" w:themeColor="text1"/>
+              </w:rPr>
               <w:t>аргумент функции</w:t>
             </w:r>
           </w:p>
@@ -714,8 +929,16 @@
             <w:hideMark/>
           </w:tcPr>
           <w:p>
-            <w:r>
-              <w:t>вещественный</w:t>
+            <w:pPr>
+              <w:rPr>
+                <w:color w:val="000000" w:themeColor="text1"/>
+              </w:rPr>
+            </w:pPr>
+            <w:r>
+              <w:rPr>
+                <w:color w:val="000000" w:themeColor="text1"/>
+              </w:rPr>
+              <w:t>вещественный тип данных</w:t>
             </w:r>
           </w:p>
         </w:tc>
@@ -731,8 +954,16 @@
             <w:hideMark/>
           </w:tcPr>
           <w:p>
-            <w:r>
-              <w:t>перменная</w:t>
+            <w:pPr>
+              <w:rPr>
+                <w:color w:val="000000" w:themeColor="text1"/>
+              </w:rPr>
+            </w:pPr>
+            <w:r>
+              <w:rPr>
+                <w:color w:val="000000" w:themeColor="text1"/>
+              </w:rPr>
+              <w:t>переменная</w:t>
             </w:r>
           </w:p>
         </w:tc>
@@ -752,11 +983,13 @@
             <w:pPr>
               <w:rPr>
                 <w:i/>
+                <w:color w:val="000000" w:themeColor="text1"/>
               </w:rPr>
             </w:pPr>
             <w:r>
               <w:rPr>
                 <w:i/>
+                <w:color w:val="000000" w:themeColor="text1"/>
                 <w:lang w:val="en-US"/>
               </w:rPr>
               <w:t>a,b</w:t>
@@ -774,7 +1007,15 @@
             </w:tcBorders>
           </w:tcPr>
           <w:p>
-            <w:r>
+            <w:pPr>
+              <w:rPr>
+                <w:color w:val="000000" w:themeColor="text1"/>
+              </w:rPr>
+            </w:pPr>
+            <w:r>
+              <w:rPr>
+                <w:color w:val="000000" w:themeColor="text1"/>
+              </w:rPr>
               <w:t>точки отрезка</w:t>
             </w:r>
           </w:p>
@@ -790,8 +1031,16 @@
             </w:tcBorders>
           </w:tcPr>
           <w:p>
-            <w:r>
-              <w:t>вещественный</w:t>
+            <w:pPr>
+              <w:rPr>
+                <w:color w:val="000000" w:themeColor="text1"/>
+              </w:rPr>
+            </w:pPr>
+            <w:r>
+              <w:rPr>
+                <w:color w:val="000000" w:themeColor="text1"/>
+              </w:rPr>
+              <w:t>вещественный тип данных</w:t>
             </w:r>
           </w:p>
         </w:tc>
@@ -806,7 +1055,15 @@
             </w:tcBorders>
           </w:tcPr>
           <w:p>
-            <w:r>
+            <w:pPr>
+              <w:rPr>
+                <w:color w:val="000000" w:themeColor="text1"/>
+              </w:rPr>
+            </w:pPr>
+            <w:r>
+              <w:rPr>
+                <w:color w:val="000000" w:themeColor="text1"/>
+              </w:rPr>
               <w:t>переменная</w:t>
             </w:r>
           </w:p>
@@ -827,12 +1084,14 @@
             <w:pPr>
               <w:rPr>
                 <w:i/>
+                <w:color w:val="000000" w:themeColor="text1"/>
                 <w:lang w:val="en-US"/>
               </w:rPr>
             </w:pPr>
             <w:r>
               <w:rPr>
                 <w:i/>
+                <w:color w:val="000000" w:themeColor="text1"/>
                 <w:lang w:val="en-US"/>
               </w:rPr>
               <w:t>e</w:t>
@@ -850,7 +1109,15 @@
             </w:tcBorders>
           </w:tcPr>
           <w:p>
-            <w:r>
+            <w:pPr>
+              <w:rPr>
+                <w:color w:val="000000" w:themeColor="text1"/>
+              </w:rPr>
+            </w:pPr>
+            <w:r>
+              <w:rPr>
+                <w:color w:val="000000" w:themeColor="text1"/>
+              </w:rPr>
               <w:t>эпсилон</w:t>
             </w:r>
           </w:p>
@@ -866,8 +1133,16 @@
             </w:tcBorders>
           </w:tcPr>
           <w:p>
-            <w:r>
-              <w:t>вещественный</w:t>
+            <w:pPr>
+              <w:rPr>
+                <w:color w:val="000000" w:themeColor="text1"/>
+              </w:rPr>
+            </w:pPr>
+            <w:r>
+              <w:rPr>
+                <w:color w:val="000000" w:themeColor="text1"/>
+              </w:rPr>
+              <w:t>вещественный тип данных</w:t>
             </w:r>
           </w:p>
         </w:tc>
@@ -882,7 +1157,15 @@
             </w:tcBorders>
           </w:tcPr>
           <w:p>
-            <w:r>
+            <w:pPr>
+              <w:rPr>
+                <w:color w:val="000000" w:themeColor="text1"/>
+              </w:rPr>
+            </w:pPr>
+            <w:r>
+              <w:rPr>
+                <w:color w:val="000000" w:themeColor="text1"/>
+              </w:rPr>
               <w:t>переменная</w:t>
             </w:r>
           </w:p>
@@ -903,75 +1186,21 @@
             <w:pPr>
               <w:rPr>
                 <w:i/>
+                <w:color w:val="000000" w:themeColor="text1"/>
+              </w:rPr>
+            </w:pPr>
+            <w:r>
+              <w:rPr>
+                <w:i/>
+                <w:color w:val="000000" w:themeColor="text1"/>
                 <w:lang w:val="en-US"/>
               </w:rPr>
-            </w:pPr>
-          </w:p>
-        </w:tc>
-        <w:tc>
-          <w:tcPr>
-            <w:tcW w:w="3421" w:type="dxa"/>
-            <w:tcBorders>
-              <w:top w:val="single" w:sz="4" w:space="0" w:color="auto"/>
-              <w:left w:val="single" w:sz="4" w:space="0" w:color="auto"/>
-              <w:bottom w:val="single" w:sz="4" w:space="0" w:color="auto"/>
-              <w:right w:val="single" w:sz="4" w:space="0" w:color="auto"/>
-            </w:tcBorders>
-          </w:tcPr>
-          <w:p/>
-        </w:tc>
-        <w:tc>
-          <w:tcPr>
-            <w:tcW w:w="1825" w:type="dxa"/>
-            <w:tcBorders>
-              <w:top w:val="single" w:sz="4" w:space="0" w:color="auto"/>
-              <w:left w:val="single" w:sz="4" w:space="0" w:color="auto"/>
-              <w:bottom w:val="single" w:sz="4" w:space="0" w:color="auto"/>
-              <w:right w:val="single" w:sz="4" w:space="0" w:color="auto"/>
-            </w:tcBorders>
-          </w:tcPr>
-          <w:p/>
-        </w:tc>
-        <w:tc>
-          <w:tcPr>
-            <w:tcW w:w="3215" w:type="dxa"/>
-            <w:tcBorders>
-              <w:top w:val="single" w:sz="4" w:space="0" w:color="auto"/>
-              <w:left w:val="single" w:sz="4" w:space="0" w:color="auto"/>
-              <w:bottom w:val="single" w:sz="4" w:space="0" w:color="auto"/>
-              <w:right w:val="single" w:sz="4" w:space="0" w:color="auto"/>
-            </w:tcBorders>
-          </w:tcPr>
-          <w:p/>
-        </w:tc>
-      </w:tr>
-      <w:tr>
-        <w:tc>
-          <w:tcPr>
-            <w:tcW w:w="827" w:type="dxa"/>
-            <w:tcBorders>
-              <w:top w:val="single" w:sz="4" w:space="0" w:color="auto"/>
-              <w:left w:val="single" w:sz="4" w:space="0" w:color="auto"/>
-              <w:bottom w:val="single" w:sz="4" w:space="0" w:color="auto"/>
-              <w:right w:val="single" w:sz="4" w:space="0" w:color="auto"/>
-            </w:tcBorders>
-          </w:tcPr>
-          <w:p>
-            <w:pPr>
+              <w:t>npi</w:t>
+            </w:r>
+            <w:r>
               <w:rPr>
                 <w:i/>
-              </w:rPr>
-            </w:pPr>
-            <w:r>
-              <w:rPr>
-                <w:i/>
-                <w:lang w:val="en-US"/>
-              </w:rPr>
-              <w:t>npi</w:t>
-            </w:r>
-            <w:r>
-              <w:rPr>
-                <w:i/>
+                <w:color w:val="000000" w:themeColor="text1"/>
               </w:rPr>
               <w:t>*</w:t>
             </w:r>
@@ -988,7 +1217,15 @@
             </w:tcBorders>
           </w:tcPr>
           <w:p>
-            <w:r>
+            <w:pPr>
+              <w:rPr>
+                <w:color w:val="000000" w:themeColor="text1"/>
+              </w:rPr>
+            </w:pPr>
+            <w:r>
+              <w:rPr>
+                <w:color w:val="000000" w:themeColor="text1"/>
+              </w:rPr>
               <w:t>число пи (не включено в текущую версию программы)</w:t>
             </w:r>
           </w:p>
@@ -1004,8 +1241,16 @@
             </w:tcBorders>
           </w:tcPr>
           <w:p>
-            <w:r>
-              <w:t>вещественный</w:t>
+            <w:pPr>
+              <w:rPr>
+                <w:color w:val="000000" w:themeColor="text1"/>
+              </w:rPr>
+            </w:pPr>
+            <w:r>
+              <w:rPr>
+                <w:color w:val="000000" w:themeColor="text1"/>
+              </w:rPr>
+              <w:t>вещественный тип данных</w:t>
             </w:r>
           </w:p>
         </w:tc>
@@ -1020,7 +1265,15 @@
             </w:tcBorders>
           </w:tcPr>
           <w:p>
-            <w:r>
+            <w:pPr>
+              <w:rPr>
+                <w:color w:val="000000" w:themeColor="text1"/>
+              </w:rPr>
+            </w:pPr>
+            <w:r>
+              <w:rPr>
+                <w:color w:val="000000" w:themeColor="text1"/>
+              </w:rPr>
               <w:t>переменная</w:t>
             </w:r>
           </w:p>
@@ -1044,11 +1297,13 @@
               <w:jc w:val="center"/>
               <w:rPr>
                 <w:b/>
+                <w:color w:val="000000" w:themeColor="text1"/>
               </w:rPr>
             </w:pPr>
             <w:r>
               <w:rPr>
                 <w:b/>
+                <w:color w:val="000000" w:themeColor="text1"/>
               </w:rPr>
               <w:t>Выходные данные</w:t>
             </w:r>
@@ -1071,11 +1326,13 @@
             <w:pPr>
               <w:rPr>
                 <w:i/>
+                <w:color w:val="000000" w:themeColor="text1"/>
               </w:rPr>
             </w:pPr>
             <w:r>
               <w:rPr>
                 <w:i/>
+                <w:color w:val="000000" w:themeColor="text1"/>
               </w:rPr>
               <w:t>y</w:t>
             </w:r>
@@ -1093,7 +1350,15 @@
             <w:hideMark/>
           </w:tcPr>
           <w:p>
-            <w:r>
+            <w:pPr>
+              <w:rPr>
+                <w:color w:val="000000" w:themeColor="text1"/>
+              </w:rPr>
+            </w:pPr>
+            <w:r>
+              <w:rPr>
+                <w:color w:val="000000" w:themeColor="text1"/>
+              </w:rPr>
               <w:t>результат функции f(x)</w:t>
             </w:r>
           </w:p>
@@ -1110,7 +1375,15 @@
             <w:hideMark/>
           </w:tcPr>
           <w:p>
-            <w:r>
+            <w:pPr>
+              <w:rPr>
+                <w:color w:val="000000" w:themeColor="text1"/>
+              </w:rPr>
+            </w:pPr>
+            <w:r>
+              <w:rPr>
+                <w:color w:val="000000" w:themeColor="text1"/>
+              </w:rPr>
               <w:t>вещественный</w:t>
             </w:r>
           </w:p>
@@ -1127,7 +1400,15 @@
             <w:hideMark/>
           </w:tcPr>
           <w:p>
-            <w:r>
+            <w:pPr>
+              <w:rPr>
+                <w:color w:val="000000" w:themeColor="text1"/>
+              </w:rPr>
+            </w:pPr>
+            <w:r>
+              <w:rPr>
+                <w:color w:val="000000" w:themeColor="text1"/>
+              </w:rPr>
               <w:t>переменная</w:t>
             </w:r>
           </w:p>
@@ -1151,11 +1432,13 @@
               <w:jc w:val="center"/>
               <w:rPr>
                 <w:b/>
+                <w:color w:val="000000" w:themeColor="text1"/>
               </w:rPr>
             </w:pPr>
             <w:r>
               <w:rPr>
                 <w:b/>
+                <w:color w:val="000000" w:themeColor="text1"/>
               </w:rPr>
               <w:t>Промежуточные данные</w:t>
             </w:r>
@@ -1178,11 +1461,13 @@
             <w:pPr>
               <w:rPr>
                 <w:i/>
+                <w:color w:val="000000" w:themeColor="text1"/>
               </w:rPr>
             </w:pPr>
             <w:r>
               <w:rPr>
                 <w:i/>
+                <w:color w:val="000000" w:themeColor="text1"/>
               </w:rPr>
               <w:t>i</w:t>
             </w:r>
@@ -1200,7 +1485,15 @@
             <w:hideMark/>
           </w:tcPr>
           <w:p>
-            <w:r>
+            <w:pPr>
+              <w:rPr>
+                <w:color w:val="000000" w:themeColor="text1"/>
+              </w:rPr>
+            </w:pPr>
+            <w:r>
+              <w:rPr>
+                <w:color w:val="000000" w:themeColor="text1"/>
+              </w:rPr>
               <w:t>переменная цикла</w:t>
             </w:r>
           </w:p>
@@ -1217,8 +1510,16 @@
             <w:hideMark/>
           </w:tcPr>
           <w:p>
-            <w:r>
-              <w:t>целый</w:t>
+            <w:pPr>
+              <w:rPr>
+                <w:color w:val="000000" w:themeColor="text1"/>
+              </w:rPr>
+            </w:pPr>
+            <w:r>
+              <w:rPr>
+                <w:color w:val="000000" w:themeColor="text1"/>
+              </w:rPr>
+              <w:t>целочисленный тип данных</w:t>
             </w:r>
           </w:p>
         </w:tc>
@@ -1234,7 +1535,15 @@
             <w:hideMark/>
           </w:tcPr>
           <w:p>
-            <w:r>
+            <w:pPr>
+              <w:rPr>
+                <w:color w:val="000000" w:themeColor="text1"/>
+              </w:rPr>
+            </w:pPr>
+            <w:r>
+              <w:rPr>
+                <w:color w:val="000000" w:themeColor="text1"/>
+              </w:rPr>
               <w:t>переменная</w:t>
             </w:r>
           </w:p>
@@ -1256,11 +1565,13 @@
             <w:pPr>
               <w:rPr>
                 <w:i/>
+                <w:color w:val="000000" w:themeColor="text1"/>
               </w:rPr>
             </w:pPr>
             <w:r>
               <w:rPr>
                 <w:i/>
+                <w:color w:val="000000" w:themeColor="text1"/>
               </w:rPr>
               <w:t>s</w:t>
             </w:r>
@@ -1278,14 +1589,16 @@
             <w:hideMark/>
           </w:tcPr>
           <w:p>
-            <w:r>
-              <w:t>вел</w:t>
-            </w:r>
-            <w:r>
-              <w:t>и</w:t>
-            </w:r>
-            <w:r>
-              <w:t>чина шага</w:t>
+            <w:pPr>
+              <w:rPr>
+                <w:color w:val="000000" w:themeColor="text1"/>
+              </w:rPr>
+            </w:pPr>
+            <w:r>
+              <w:rPr>
+                <w:color w:val="000000" w:themeColor="text1"/>
+              </w:rPr>
+              <w:t>величина шага</w:t>
             </w:r>
           </w:p>
         </w:tc>
@@ -1301,8 +1614,16 @@
             <w:hideMark/>
           </w:tcPr>
           <w:p>
-            <w:r>
-              <w:t>вещественный</w:t>
+            <w:pPr>
+              <w:rPr>
+                <w:color w:val="000000" w:themeColor="text1"/>
+              </w:rPr>
+            </w:pPr>
+            <w:r>
+              <w:rPr>
+                <w:color w:val="000000" w:themeColor="text1"/>
+              </w:rPr>
+              <w:t>вещественный тип данных</w:t>
             </w:r>
           </w:p>
         </w:tc>
@@ -1318,23 +1639,38 @@
             <w:hideMark/>
           </w:tcPr>
           <w:p>
-            <w:r>
-              <w:t>переменн</w:t>
-            </w:r>
-            <w:r>
-              <w:t>ая</w:t>
+            <w:pPr>
+              <w:rPr>
+                <w:color w:val="000000" w:themeColor="text1"/>
+              </w:rPr>
+            </w:pPr>
+            <w:r>
+              <w:rPr>
+                <w:color w:val="000000" w:themeColor="text1"/>
+              </w:rPr>
+              <w:t>переменная</w:t>
             </w:r>
           </w:p>
         </w:tc>
       </w:tr>
     </w:tbl>
-    <w:p/>
-    <w:p>
+    <w:p>
+      <w:pPr>
+        <w:rPr>
+          <w:color w:val="000000" w:themeColor="text1"/>
+        </w:rPr>
+      </w:pPr>
+    </w:p>
+    <w:p>
+      <w:pPr>
+        <w:rPr>
+          <w:color w:val="000000" w:themeColor="text1"/>
+        </w:rPr>
+      </w:pPr>
       <w:r>
         <w:rPr>
           <w:b/>
-          <w:sz w:val="28"/>
-          <w:szCs w:val="28"/>
+          <w:color w:val="000000" w:themeColor="text1"/>
         </w:rPr>
         <w:br w:type="column"/>
       </w:r>
@@ -1344,13 +1680,13 @@
         <w:jc w:val="center"/>
         <w:rPr>
           <w:b/>
-          <w:sz w:val="28"/>
-          <w:szCs w:val="28"/>
+          <w:color w:val="000000" w:themeColor="text1"/>
         </w:rPr>
       </w:pPr>
       <w:r>
         <w:rPr>
           <w:noProof/>
+          <w:color w:val="000000" w:themeColor="text1"/>
         </w:rPr>
         <mc:AlternateContent>
           <mc:Choice Requires="wps">
@@ -1725,16 +2061,14 @@
       <w:r>
         <w:rPr>
           <w:b/>
-          <w:sz w:val="28"/>
-          <w:szCs w:val="28"/>
+          <w:color w:val="000000" w:themeColor="text1"/>
         </w:rPr>
         <w:t>Форма ввода</w:t>
       </w:r>
       <w:r>
         <w:rPr>
           <w:b/>
-          <w:sz w:val="28"/>
-          <w:szCs w:val="28"/>
+          <w:color w:val="000000" w:themeColor="text1"/>
         </w:rPr>
         <w:br/>
       </w:r>
@@ -1744,8 +2078,7 @@
         <w:jc w:val="center"/>
         <w:rPr>
           <w:b/>
-          <w:sz w:val="28"/>
-          <w:szCs w:val="28"/>
+          <w:color w:val="000000" w:themeColor="text1"/>
         </w:rPr>
       </w:pPr>
     </w:p>
@@ -1754,8 +2087,7 @@
         <w:jc w:val="center"/>
         <w:rPr>
           <w:b/>
-          <w:sz w:val="28"/>
-          <w:szCs w:val="28"/>
+          <w:color w:val="000000" w:themeColor="text1"/>
         </w:rPr>
       </w:pPr>
     </w:p>
@@ -1764,8 +2096,7 @@
         <w:jc w:val="center"/>
         <w:rPr>
           <w:b/>
-          <w:sz w:val="28"/>
-          <w:szCs w:val="28"/>
+          <w:color w:val="000000" w:themeColor="text1"/>
         </w:rPr>
       </w:pPr>
     </w:p>
@@ -1774,8 +2105,7 @@
         <w:jc w:val="center"/>
         <w:rPr>
           <w:b/>
-          <w:sz w:val="28"/>
-          <w:szCs w:val="28"/>
+          <w:color w:val="000000" w:themeColor="text1"/>
         </w:rPr>
       </w:pPr>
     </w:p>
@@ -1784,8 +2114,7 @@
         <w:jc w:val="center"/>
         <w:rPr>
           <w:b/>
-          <w:sz w:val="28"/>
-          <w:szCs w:val="28"/>
+          <w:color w:val="000000" w:themeColor="text1"/>
         </w:rPr>
       </w:pPr>
     </w:p>
@@ -1794,8 +2123,7 @@
         <w:jc w:val="center"/>
         <w:rPr>
           <w:b/>
-          <w:sz w:val="28"/>
-          <w:szCs w:val="28"/>
+          <w:color w:val="000000" w:themeColor="text1"/>
         </w:rPr>
       </w:pPr>
     </w:p>
@@ -1804,8 +2132,7 @@
         <w:jc w:val="center"/>
         <w:rPr>
           <w:b/>
-          <w:sz w:val="28"/>
-          <w:szCs w:val="28"/>
+          <w:color w:val="000000" w:themeColor="text1"/>
         </w:rPr>
       </w:pPr>
     </w:p>
@@ -1814,8 +2141,7 @@
         <w:jc w:val="center"/>
         <w:rPr>
           <w:b/>
-          <w:sz w:val="28"/>
-          <w:szCs w:val="28"/>
+          <w:color w:val="000000" w:themeColor="text1"/>
         </w:rPr>
       </w:pPr>
     </w:p>
@@ -1824,8 +2150,7 @@
         <w:jc w:val="center"/>
         <w:rPr>
           <w:b/>
-          <w:sz w:val="28"/>
-          <w:szCs w:val="28"/>
+          <w:color w:val="000000" w:themeColor="text1"/>
         </w:rPr>
       </w:pPr>
     </w:p>
@@ -1834,8 +2159,7 @@
         <w:jc w:val="center"/>
         <w:rPr>
           <w:b/>
-          <w:sz w:val="28"/>
-          <w:szCs w:val="28"/>
+          <w:color w:val="000000" w:themeColor="text1"/>
         </w:rPr>
       </w:pPr>
     </w:p>
@@ -1844,8 +2168,7 @@
         <w:jc w:val="center"/>
         <w:rPr>
           <w:b/>
-          <w:sz w:val="28"/>
-          <w:szCs w:val="28"/>
+          <w:color w:val="000000" w:themeColor="text1"/>
         </w:rPr>
       </w:pPr>
     </w:p>
@@ -1854,8 +2177,7 @@
         <w:jc w:val="center"/>
         <w:rPr>
           <w:b/>
-          <w:sz w:val="28"/>
-          <w:szCs w:val="28"/>
+          <w:color w:val="000000" w:themeColor="text1"/>
         </w:rPr>
       </w:pPr>
     </w:p>
@@ -1864,8 +2186,7 @@
         <w:jc w:val="center"/>
         <w:rPr>
           <w:b/>
-          <w:sz w:val="28"/>
-          <w:szCs w:val="28"/>
+          <w:color w:val="000000" w:themeColor="text1"/>
         </w:rPr>
       </w:pPr>
     </w:p>
@@ -1874,15 +2195,13 @@
         <w:jc w:val="center"/>
         <w:rPr>
           <w:b/>
-          <w:sz w:val="28"/>
-          <w:szCs w:val="28"/>
+          <w:color w:val="000000" w:themeColor="text1"/>
         </w:rPr>
       </w:pPr>
       <w:r>
         <w:rPr>
           <w:b/>
-          <w:sz w:val="28"/>
-          <w:szCs w:val="28"/>
+          <w:color w:val="000000" w:themeColor="text1"/>
         </w:rPr>
         <w:t>Форма вывода</w:t>
       </w:r>
@@ -1892,16 +2211,14 @@
         <w:jc w:val="center"/>
         <w:rPr>
           <w:b/>
-          <w:sz w:val="28"/>
-          <w:szCs w:val="28"/>
+          <w:color w:val="000000" w:themeColor="text1"/>
         </w:rPr>
       </w:pPr>
       <w:r>
         <w:rPr>
           <w:b/>
           <w:noProof/>
-          <w:sz w:val="28"/>
-          <w:szCs w:val="28"/>
+          <w:color w:val="000000" w:themeColor="text1"/>
         </w:rPr>
         <mc:AlternateContent>
           <mc:Choice Requires="wpc">
@@ -2121,15 +2438,13 @@
         <w:spacing w:after="160" w:line="259" w:lineRule="auto"/>
         <w:rPr>
           <w:b/>
-          <w:sz w:val="28"/>
-          <w:szCs w:val="28"/>
+          <w:color w:val="000000" w:themeColor="text1"/>
         </w:rPr>
       </w:pPr>
       <w:r>
         <w:rPr>
           <w:b/>
-          <w:sz w:val="28"/>
-          <w:szCs w:val="28"/>
+          <w:color w:val="000000" w:themeColor="text1"/>
         </w:rPr>
         <w:br w:type="page"/>
       </w:r>
@@ -2139,15 +2454,13 @@
         <w:jc w:val="center"/>
         <w:rPr>
           <w:b/>
-          <w:sz w:val="28"/>
-          <w:szCs w:val="28"/>
+          <w:color w:val="000000" w:themeColor="text1"/>
         </w:rPr>
       </w:pPr>
       <w:r>
         <w:rPr>
           <w:b/>
-          <w:sz w:val="28"/>
-          <w:szCs w:val="28"/>
+          <w:color w:val="000000" w:themeColor="text1"/>
         </w:rPr>
         <w:lastRenderedPageBreak/>
         <w:t>Листинг программы,</w:t>
@@ -2155,8 +2468,7 @@
       <w:r>
         <w:rPr>
           <w:b/>
-          <w:sz w:val="28"/>
-          <w:szCs w:val="28"/>
+          <w:color w:val="000000" w:themeColor="text1"/>
         </w:rPr>
         <w:t xml:space="preserve"> написанной на языке object pascal и скомпилированной с помощью freepascal</w:t>
       </w:r>
@@ -2166,25 +2478,22 @@
         <w:jc w:val="center"/>
         <w:rPr>
           <w:b/>
-          <w:sz w:val="28"/>
-          <w:szCs w:val="28"/>
-        </w:rPr>
-      </w:pPr>
-    </w:p>
-    <w:p>
-      <w:pPr>
-        <w:rPr>
-          <w:bCs/>
-          <w:sz w:val="20"/>
-          <w:szCs w:val="20"/>
-          <w:lang w:val="en-US"/>
-        </w:rPr>
-      </w:pPr>
-      <w:r>
-        <w:rPr>
-          <w:bCs/>
-          <w:sz w:val="20"/>
-          <w:szCs w:val="20"/>
+          <w:color w:val="000000" w:themeColor="text1"/>
+        </w:rPr>
+      </w:pPr>
+    </w:p>
+    <w:p>
+      <w:pPr>
+        <w:rPr>
+          <w:bCs/>
+          <w:color w:val="000000" w:themeColor="text1"/>
+          <w:lang w:val="en-US"/>
+        </w:rPr>
+      </w:pPr>
+      <w:r>
+        <w:rPr>
+          <w:bCs/>
+          <w:color w:val="000000" w:themeColor="text1"/>
           <w:lang w:val="en-US"/>
         </w:rPr>
         <w:t>program lab_1_2;</w:t>
@@ -2194,26 +2503,23 @@
       <w:pPr>
         <w:rPr>
           <w:bCs/>
-          <w:sz w:val="20"/>
-          <w:szCs w:val="20"/>
-          <w:lang w:val="en-US"/>
-        </w:rPr>
-      </w:pPr>
-    </w:p>
-    <w:p>
-      <w:pPr>
-        <w:rPr>
-          <w:bCs/>
-          <w:sz w:val="20"/>
-          <w:szCs w:val="20"/>
-          <w:lang w:val="en-US"/>
-        </w:rPr>
-      </w:pPr>
-      <w:r>
-        <w:rPr>
-          <w:bCs/>
-          <w:sz w:val="20"/>
-          <w:szCs w:val="20"/>
+          <w:color w:val="000000" w:themeColor="text1"/>
+          <w:lang w:val="en-US"/>
+        </w:rPr>
+      </w:pPr>
+    </w:p>
+    <w:p>
+      <w:pPr>
+        <w:rPr>
+          <w:bCs/>
+          <w:color w:val="000000" w:themeColor="text1"/>
+          <w:lang w:val="en-US"/>
+        </w:rPr>
+      </w:pPr>
+      <w:r>
+        <w:rPr>
+          <w:bCs/>
+          <w:color w:val="000000" w:themeColor="text1"/>
           <w:lang w:val="en-US"/>
         </w:rPr>
         <w:t>uses Math;</w:t>
@@ -2223,26 +2529,23 @@
       <w:pPr>
         <w:rPr>
           <w:bCs/>
-          <w:sz w:val="20"/>
-          <w:szCs w:val="20"/>
-          <w:lang w:val="en-US"/>
-        </w:rPr>
-      </w:pPr>
-    </w:p>
-    <w:p>
-      <w:pPr>
-        <w:rPr>
-          <w:bCs/>
-          <w:sz w:val="20"/>
-          <w:szCs w:val="20"/>
-          <w:lang w:val="en-US"/>
-        </w:rPr>
-      </w:pPr>
-      <w:r>
-        <w:rPr>
-          <w:bCs/>
-          <w:sz w:val="20"/>
-          <w:szCs w:val="20"/>
+          <w:color w:val="000000" w:themeColor="text1"/>
+          <w:lang w:val="en-US"/>
+        </w:rPr>
+      </w:pPr>
+    </w:p>
+    <w:p>
+      <w:pPr>
+        <w:rPr>
+          <w:bCs/>
+          <w:color w:val="000000" w:themeColor="text1"/>
+          <w:lang w:val="en-US"/>
+        </w:rPr>
+      </w:pPr>
+      <w:r>
+        <w:rPr>
+          <w:bCs/>
+          <w:color w:val="000000" w:themeColor="text1"/>
           <w:lang w:val="en-US"/>
         </w:rPr>
         <w:t>function big_brain_formula(x, e: real): real;</w:t>
@@ -2252,16 +2555,14 @@
       <w:pPr>
         <w:rPr>
           <w:bCs/>
-          <w:sz w:val="20"/>
-          <w:szCs w:val="20"/>
-          <w:lang w:val="en-US"/>
-        </w:rPr>
-      </w:pPr>
-      <w:r>
-        <w:rPr>
-          <w:bCs/>
-          <w:sz w:val="20"/>
-          <w:szCs w:val="20"/>
+          <w:color w:val="000000" w:themeColor="text1"/>
+          <w:lang w:val="en-US"/>
+        </w:rPr>
+      </w:pPr>
+      <w:r>
+        <w:rPr>
+          <w:bCs/>
+          <w:color w:val="000000" w:themeColor="text1"/>
           <w:lang w:val="en-US"/>
         </w:rPr>
         <w:t>begin</w:t>
@@ -2271,16 +2572,14 @@
       <w:pPr>
         <w:rPr>
           <w:bCs/>
-          <w:sz w:val="20"/>
-          <w:szCs w:val="20"/>
-          <w:lang w:val="en-US"/>
-        </w:rPr>
-      </w:pPr>
-      <w:r>
-        <w:rPr>
-          <w:bCs/>
-          <w:sz w:val="20"/>
-          <w:szCs w:val="20"/>
+          <w:color w:val="000000" w:themeColor="text1"/>
+          <w:lang w:val="en-US"/>
+        </w:rPr>
+      </w:pPr>
+      <w:r>
+        <w:rPr>
+          <w:bCs/>
+          <w:color w:val="000000" w:themeColor="text1"/>
           <w:lang w:val="en-US"/>
         </w:rPr>
         <w:t xml:space="preserve">  big_brain_formula := LogN( e, sqrt(Power(e, 0.1 * x) + x)) / (x + Power(10.7, 1.0 / 3) + ArcTan(x)) + 2.0 / 5;</w:t>
@@ -2290,16 +2589,14 @@
       <w:pPr>
         <w:rPr>
           <w:bCs/>
-          <w:sz w:val="20"/>
-          <w:szCs w:val="20"/>
-          <w:lang w:val="en-US"/>
-        </w:rPr>
-      </w:pPr>
-      <w:r>
-        <w:rPr>
-          <w:bCs/>
-          <w:sz w:val="20"/>
-          <w:szCs w:val="20"/>
+          <w:color w:val="000000" w:themeColor="text1"/>
+          <w:lang w:val="en-US"/>
+        </w:rPr>
+      </w:pPr>
+      <w:r>
+        <w:rPr>
+          <w:bCs/>
+          <w:color w:val="000000" w:themeColor="text1"/>
           <w:lang w:val="en-US"/>
         </w:rPr>
         <w:t>end;</w:t>
@@ -2309,26 +2606,23 @@
       <w:pPr>
         <w:rPr>
           <w:bCs/>
-          <w:sz w:val="20"/>
-          <w:szCs w:val="20"/>
-          <w:lang w:val="en-US"/>
-        </w:rPr>
-      </w:pPr>
-    </w:p>
-    <w:p>
-      <w:pPr>
-        <w:rPr>
-          <w:bCs/>
-          <w:sz w:val="20"/>
-          <w:szCs w:val="20"/>
-          <w:lang w:val="en-US"/>
-        </w:rPr>
-      </w:pPr>
-      <w:r>
-        <w:rPr>
-          <w:bCs/>
-          <w:sz w:val="20"/>
-          <w:szCs w:val="20"/>
+          <w:color w:val="000000" w:themeColor="text1"/>
+          <w:lang w:val="en-US"/>
+        </w:rPr>
+      </w:pPr>
+    </w:p>
+    <w:p>
+      <w:pPr>
+        <w:rPr>
+          <w:bCs/>
+          <w:color w:val="000000" w:themeColor="text1"/>
+          <w:lang w:val="en-US"/>
+        </w:rPr>
+      </w:pPr>
+      <w:r>
+        <w:rPr>
+          <w:bCs/>
+          <w:color w:val="000000" w:themeColor="text1"/>
           <w:lang w:val="en-US"/>
         </w:rPr>
         <w:t>var</w:t>
@@ -2338,16 +2632,14 @@
       <w:pPr>
         <w:rPr>
           <w:bCs/>
-          <w:sz w:val="20"/>
-          <w:szCs w:val="20"/>
-          <w:lang w:val="en-US"/>
-        </w:rPr>
-      </w:pPr>
-      <w:r>
-        <w:rPr>
-          <w:bCs/>
-          <w:sz w:val="20"/>
-          <w:szCs w:val="20"/>
+          <w:color w:val="000000" w:themeColor="text1"/>
+          <w:lang w:val="en-US"/>
+        </w:rPr>
+      </w:pPr>
+      <w:r>
+        <w:rPr>
+          <w:bCs/>
+          <w:color w:val="000000" w:themeColor="text1"/>
           <w:lang w:val="en-US"/>
         </w:rPr>
         <w:t xml:space="preserve">  x, y, e, a, b, s: real;</w:t>
@@ -2357,16 +2649,14 @@
       <w:pPr>
         <w:rPr>
           <w:bCs/>
-          <w:sz w:val="20"/>
-          <w:szCs w:val="20"/>
-          <w:lang w:val="en-US"/>
-        </w:rPr>
-      </w:pPr>
-      <w:r>
-        <w:rPr>
-          <w:bCs/>
-          <w:sz w:val="20"/>
-          <w:szCs w:val="20"/>
+          <w:color w:val="000000" w:themeColor="text1"/>
+          <w:lang w:val="en-US"/>
+        </w:rPr>
+      </w:pPr>
+      <w:r>
+        <w:rPr>
+          <w:bCs/>
+          <w:color w:val="000000" w:themeColor="text1"/>
           <w:lang w:val="en-US"/>
         </w:rPr>
         <w:t xml:space="preserve">  n, i: integer;</w:t>
@@ -2376,26 +2666,23 @@
       <w:pPr>
         <w:rPr>
           <w:bCs/>
-          <w:sz w:val="20"/>
-          <w:szCs w:val="20"/>
-          <w:lang w:val="en-US"/>
-        </w:rPr>
-      </w:pPr>
-    </w:p>
-    <w:p>
-      <w:pPr>
-        <w:rPr>
-          <w:bCs/>
-          <w:sz w:val="20"/>
-          <w:szCs w:val="20"/>
-          <w:lang w:val="en-US"/>
-        </w:rPr>
-      </w:pPr>
-      <w:r>
-        <w:rPr>
-          <w:bCs/>
-          <w:sz w:val="20"/>
-          <w:szCs w:val="20"/>
+          <w:color w:val="000000" w:themeColor="text1"/>
+          <w:lang w:val="en-US"/>
+        </w:rPr>
+      </w:pPr>
+    </w:p>
+    <w:p>
+      <w:pPr>
+        <w:rPr>
+          <w:bCs/>
+          <w:color w:val="000000" w:themeColor="text1"/>
+          <w:lang w:val="en-US"/>
+        </w:rPr>
+      </w:pPr>
+      <w:r>
+        <w:rPr>
+          <w:bCs/>
+          <w:color w:val="000000" w:themeColor="text1"/>
           <w:lang w:val="en-US"/>
         </w:rPr>
         <w:t>begin</w:t>
@@ -2405,16 +2692,14 @@
       <w:pPr>
         <w:rPr>
           <w:bCs/>
-          <w:sz w:val="20"/>
-          <w:szCs w:val="20"/>
-          <w:lang w:val="en-US"/>
-        </w:rPr>
-      </w:pPr>
-      <w:r>
-        <w:rPr>
-          <w:bCs/>
-          <w:sz w:val="20"/>
-          <w:szCs w:val="20"/>
+          <w:color w:val="000000" w:themeColor="text1"/>
+          <w:lang w:val="en-US"/>
+        </w:rPr>
+      </w:pPr>
+      <w:r>
+        <w:rPr>
+          <w:bCs/>
+          <w:color w:val="000000" w:themeColor="text1"/>
           <w:lang w:val="en-US"/>
         </w:rPr>
         <w:t xml:space="preserve">  writeln('a  b  e  n');</w:t>
@@ -2424,16 +2709,14 @@
       <w:pPr>
         <w:rPr>
           <w:bCs/>
-          <w:sz w:val="20"/>
-          <w:szCs w:val="20"/>
-          <w:lang w:val="en-US"/>
-        </w:rPr>
-      </w:pPr>
-      <w:r>
-        <w:rPr>
-          <w:bCs/>
-          <w:sz w:val="20"/>
-          <w:szCs w:val="20"/>
+          <w:color w:val="000000" w:themeColor="text1"/>
+          <w:lang w:val="en-US"/>
+        </w:rPr>
+      </w:pPr>
+      <w:r>
+        <w:rPr>
+          <w:bCs/>
+          <w:color w:val="000000" w:themeColor="text1"/>
           <w:lang w:val="en-US"/>
         </w:rPr>
         <w:t xml:space="preserve">  readln(a, b, e, n);</w:t>
@@ -2443,16 +2726,14 @@
       <w:pPr>
         <w:rPr>
           <w:bCs/>
-          <w:sz w:val="20"/>
-          <w:szCs w:val="20"/>
-          <w:lang w:val="en-US"/>
-        </w:rPr>
-      </w:pPr>
-      <w:r>
-        <w:rPr>
-          <w:bCs/>
-          <w:sz w:val="20"/>
-          <w:szCs w:val="20"/>
+          <w:color w:val="000000" w:themeColor="text1"/>
+          <w:lang w:val="en-US"/>
+        </w:rPr>
+      </w:pPr>
+      <w:r>
+        <w:rPr>
+          <w:bCs/>
+          <w:color w:val="000000" w:themeColor="text1"/>
           <w:lang w:val="en-US"/>
         </w:rPr>
         <w:t xml:space="preserve">  x := a;</w:t>
@@ -2462,16 +2743,14 @@
       <w:pPr>
         <w:rPr>
           <w:bCs/>
-          <w:sz w:val="20"/>
-          <w:szCs w:val="20"/>
-          <w:lang w:val="en-US"/>
-        </w:rPr>
-      </w:pPr>
-      <w:r>
-        <w:rPr>
-          <w:bCs/>
-          <w:sz w:val="20"/>
-          <w:szCs w:val="20"/>
+          <w:color w:val="000000" w:themeColor="text1"/>
+          <w:lang w:val="en-US"/>
+        </w:rPr>
+      </w:pPr>
+      <w:r>
+        <w:rPr>
+          <w:bCs/>
+          <w:color w:val="000000" w:themeColor="text1"/>
           <w:lang w:val="en-US"/>
         </w:rPr>
         <w:t xml:space="preserve">  s := (a + b) / n;</w:t>
@@ -2481,16 +2760,14 @@
       <w:pPr>
         <w:rPr>
           <w:bCs/>
-          <w:sz w:val="20"/>
-          <w:szCs w:val="20"/>
-          <w:lang w:val="en-US"/>
-        </w:rPr>
-      </w:pPr>
-      <w:r>
-        <w:rPr>
-          <w:bCs/>
-          <w:sz w:val="20"/>
-          <w:szCs w:val="20"/>
+          <w:color w:val="000000" w:themeColor="text1"/>
+          <w:lang w:val="en-US"/>
+        </w:rPr>
+      </w:pPr>
+      <w:r>
+        <w:rPr>
+          <w:bCs/>
+          <w:color w:val="000000" w:themeColor="text1"/>
           <w:lang w:val="en-US"/>
         </w:rPr>
         <w:t xml:space="preserve">  writeln('n   x   y');</w:t>
@@ -2500,16 +2777,14 @@
       <w:pPr>
         <w:rPr>
           <w:bCs/>
-          <w:sz w:val="20"/>
-          <w:szCs w:val="20"/>
-          <w:lang w:val="en-US"/>
-        </w:rPr>
-      </w:pPr>
-      <w:r>
-        <w:rPr>
-          <w:bCs/>
-          <w:sz w:val="20"/>
-          <w:szCs w:val="20"/>
+          <w:color w:val="000000" w:themeColor="text1"/>
+          <w:lang w:val="en-US"/>
+        </w:rPr>
+      </w:pPr>
+      <w:r>
+        <w:rPr>
+          <w:bCs/>
+          <w:color w:val="000000" w:themeColor="text1"/>
           <w:lang w:val="en-US"/>
         </w:rPr>
         <w:t xml:space="preserve">  for i := 0 to n do</w:t>
@@ -2519,16 +2794,14 @@
       <w:pPr>
         <w:rPr>
           <w:bCs/>
-          <w:sz w:val="20"/>
-          <w:szCs w:val="20"/>
-          <w:lang w:val="en-US"/>
-        </w:rPr>
-      </w:pPr>
-      <w:r>
-        <w:rPr>
-          <w:bCs/>
-          <w:sz w:val="20"/>
-          <w:szCs w:val="20"/>
+          <w:color w:val="000000" w:themeColor="text1"/>
+          <w:lang w:val="en-US"/>
+        </w:rPr>
+      </w:pPr>
+      <w:r>
+        <w:rPr>
+          <w:bCs/>
+          <w:color w:val="000000" w:themeColor="text1"/>
           <w:lang w:val="en-US"/>
         </w:rPr>
         <w:t xml:space="preserve">  begin</w:t>
@@ -2538,16 +2811,14 @@
       <w:pPr>
         <w:rPr>
           <w:bCs/>
-          <w:sz w:val="20"/>
-          <w:szCs w:val="20"/>
-          <w:lang w:val="en-US"/>
-        </w:rPr>
-      </w:pPr>
-      <w:r>
-        <w:rPr>
-          <w:bCs/>
-          <w:sz w:val="20"/>
-          <w:szCs w:val="20"/>
+          <w:color w:val="000000" w:themeColor="text1"/>
+          <w:lang w:val="en-US"/>
+        </w:rPr>
+      </w:pPr>
+      <w:r>
+        <w:rPr>
+          <w:bCs/>
+          <w:color w:val="000000" w:themeColor="text1"/>
           <w:lang w:val="en-US"/>
         </w:rPr>
         <w:t xml:space="preserve">    y := big_brain_formula(x, e);</w:t>
@@ -2557,16 +2828,14 @@
       <w:pPr>
         <w:rPr>
           <w:bCs/>
-          <w:sz w:val="20"/>
-          <w:szCs w:val="20"/>
-          <w:lang w:val="en-US"/>
-        </w:rPr>
-      </w:pPr>
-      <w:r>
-        <w:rPr>
-          <w:bCs/>
-          <w:sz w:val="20"/>
-          <w:szCs w:val="20"/>
+          <w:color w:val="000000" w:themeColor="text1"/>
+          <w:lang w:val="en-US"/>
+        </w:rPr>
+      </w:pPr>
+      <w:r>
+        <w:rPr>
+          <w:bCs/>
+          <w:color w:val="000000" w:themeColor="text1"/>
           <w:lang w:val="en-US"/>
         </w:rPr>
         <w:t xml:space="preserve">    writeln(i, '  ', x:2:2, '  ', y:2:2);</w:t>
@@ -2576,16 +2845,14 @@
       <w:pPr>
         <w:rPr>
           <w:bCs/>
-          <w:sz w:val="20"/>
-          <w:szCs w:val="20"/>
-          <w:lang w:val="en-US"/>
-        </w:rPr>
-      </w:pPr>
-      <w:r>
-        <w:rPr>
-          <w:bCs/>
-          <w:sz w:val="20"/>
-          <w:szCs w:val="20"/>
+          <w:color w:val="000000" w:themeColor="text1"/>
+          <w:lang w:val="en-US"/>
+        </w:rPr>
+      </w:pPr>
+      <w:r>
+        <w:rPr>
+          <w:bCs/>
+          <w:color w:val="000000" w:themeColor="text1"/>
           <w:lang w:val="en-US"/>
         </w:rPr>
         <w:t xml:space="preserve">    x := x + s;</w:t>
@@ -2595,16 +2862,14 @@
       <w:pPr>
         <w:rPr>
           <w:bCs/>
-          <w:sz w:val="20"/>
-          <w:szCs w:val="20"/>
-          <w:lang w:val="en-US"/>
-        </w:rPr>
-      </w:pPr>
-      <w:r>
-        <w:rPr>
-          <w:bCs/>
-          <w:sz w:val="20"/>
-          <w:szCs w:val="20"/>
+          <w:color w:val="000000" w:themeColor="text1"/>
+          <w:lang w:val="en-US"/>
+        </w:rPr>
+      </w:pPr>
+      <w:r>
+        <w:rPr>
+          <w:bCs/>
+          <w:color w:val="000000" w:themeColor="text1"/>
           <w:lang w:val="en-US"/>
         </w:rPr>
         <w:t xml:space="preserve">  end;</w:t>
@@ -2614,16 +2879,14 @@
       <w:pPr>
         <w:rPr>
           <w:bCs/>
-          <w:sz w:val="20"/>
-          <w:szCs w:val="20"/>
-          <w:lang w:val="en-US"/>
-        </w:rPr>
-      </w:pPr>
-      <w:r>
-        <w:rPr>
-          <w:bCs/>
-          <w:sz w:val="20"/>
-          <w:szCs w:val="20"/>
+          <w:color w:val="000000" w:themeColor="text1"/>
+          <w:lang w:val="en-US"/>
+        </w:rPr>
+      </w:pPr>
+      <w:r>
+        <w:rPr>
+          <w:bCs/>
+          <w:color w:val="000000" w:themeColor="text1"/>
           <w:lang w:val="en-US"/>
         </w:rPr>
         <w:t>end.</w:t>

</xml_diff>

<commit_message>
feat(): updated formatting and moved intr and cover to reports
</commit_message>
<xml_diff>
--- a/assets/mpei/reports/report_1_2.docx
+++ b/assets/mpei/reports/report_1_2.docx
@@ -8,15 +8,28 @@
         <w:rPr>
           <w:b/>
           <w:color w:val="000000" w:themeColor="text1"/>
-        </w:rPr>
-      </w:pPr>
-      <w:r>
-        <w:rPr>
-          <w:b/>
-          <w:color w:val="000000" w:themeColor="text1"/>
+          <w:sz w:val="28"/>
+          <w:szCs w:val="28"/>
+        </w:rPr>
+      </w:pPr>
+      <w:r>
+        <w:rPr>
+          <w:b/>
+          <w:color w:val="000000" w:themeColor="text1"/>
+          <w:sz w:val="28"/>
+          <w:szCs w:val="28"/>
         </w:rPr>
         <w:t>Условие задачи</w:t>
       </w:r>
+    </w:p>
+    <w:p>
+      <w:pPr>
+        <w:jc w:val="center"/>
+        <w:rPr>
+          <w:b/>
+          <w:color w:val="000000" w:themeColor="text1"/>
+        </w:rPr>
+      </w:pPr>
     </w:p>
     <w:p>
       <w:pPr>
@@ -311,12 +324,16 @@
         <w:rPr>
           <w:b/>
           <w:color w:val="000000" w:themeColor="text1"/>
-        </w:rPr>
-      </w:pPr>
-      <w:r>
-        <w:rPr>
-          <w:b/>
-          <w:color w:val="000000" w:themeColor="text1"/>
+          <w:sz w:val="28"/>
+          <w:szCs w:val="28"/>
+        </w:rPr>
+      </w:pPr>
+      <w:r>
+        <w:rPr>
+          <w:b/>
+          <w:color w:val="000000" w:themeColor="text1"/>
+          <w:sz w:val="28"/>
+          <w:szCs w:val="28"/>
         </w:rPr>
         <w:t>Р</w:t>
       </w:r>
@@ -324,9 +341,20 @@
         <w:rPr>
           <w:b/>
           <w:color w:val="000000" w:themeColor="text1"/>
+          <w:sz w:val="28"/>
+          <w:szCs w:val="28"/>
         </w:rPr>
         <w:t>ешении задачи</w:t>
       </w:r>
+    </w:p>
+    <w:p>
+      <w:pPr>
+        <w:jc w:val="center"/>
+        <w:rPr>
+          <w:b/>
+          <w:color w:val="000000" w:themeColor="text1"/>
+        </w:rPr>
+      </w:pPr>
     </w:p>
     <w:p>
       <w:pPr>
@@ -571,12 +599,16 @@
         <w:rPr>
           <w:b/>
           <w:color w:val="000000" w:themeColor="text1"/>
-        </w:rPr>
-      </w:pPr>
-      <w:r>
-        <w:rPr>
-          <w:b/>
-          <w:color w:val="000000" w:themeColor="text1"/>
+          <w:sz w:val="28"/>
+          <w:szCs w:val="28"/>
+        </w:rPr>
+      </w:pPr>
+      <w:r>
+        <w:rPr>
+          <w:b/>
+          <w:color w:val="000000" w:themeColor="text1"/>
+          <w:sz w:val="28"/>
+          <w:szCs w:val="28"/>
         </w:rPr>
         <w:lastRenderedPageBreak/>
         <w:t>Состав данных</w:t>
@@ -986,6 +1018,8 @@
                 <w:color w:val="000000" w:themeColor="text1"/>
               </w:rPr>
             </w:pPr>
+            <w:proofErr w:type="spellStart"/>
+            <w:proofErr w:type="gramStart"/>
             <w:r>
               <w:rPr>
                 <w:i/>
@@ -994,6 +1028,8 @@
               </w:rPr>
               <w:t>a,b</w:t>
             </w:r>
+            <w:proofErr w:type="spellEnd"/>
+            <w:proofErr w:type="gramEnd"/>
           </w:p>
         </w:tc>
         <w:tc>
@@ -1189,6 +1225,7 @@
                 <w:color w:val="000000" w:themeColor="text1"/>
               </w:rPr>
             </w:pPr>
+            <w:proofErr w:type="spellStart"/>
             <w:r>
               <w:rPr>
                 <w:i/>
@@ -1197,6 +1234,7 @@
               </w:rPr>
               <w:t>npi</w:t>
             </w:r>
+            <w:proofErr w:type="spellEnd"/>
             <w:r>
               <w:rPr>
                 <w:i/>
@@ -1681,12 +1719,16 @@
         <w:rPr>
           <w:b/>
           <w:color w:val="000000" w:themeColor="text1"/>
+          <w:sz w:val="28"/>
+          <w:szCs w:val="28"/>
         </w:rPr>
       </w:pPr>
       <w:r>
         <w:rPr>
           <w:noProof/>
           <w:color w:val="000000" w:themeColor="text1"/>
+          <w:sz w:val="28"/>
+          <w:szCs w:val="28"/>
         </w:rPr>
         <mc:AlternateContent>
           <mc:Choice Requires="wps">
@@ -2062,6 +2104,8 @@
         <w:rPr>
           <w:b/>
           <w:color w:val="000000" w:themeColor="text1"/>
+          <w:sz w:val="28"/>
+          <w:szCs w:val="28"/>
         </w:rPr>
         <w:t>Форма ввода</w:t>
       </w:r>
@@ -2069,6 +2113,8 @@
         <w:rPr>
           <w:b/>
           <w:color w:val="000000" w:themeColor="text1"/>
+          <w:sz w:val="28"/>
+          <w:szCs w:val="28"/>
         </w:rPr>
         <w:br/>
       </w:r>
@@ -2196,12 +2242,16 @@
         <w:rPr>
           <w:b/>
           <w:color w:val="000000" w:themeColor="text1"/>
-        </w:rPr>
-      </w:pPr>
-      <w:r>
-        <w:rPr>
-          <w:b/>
-          <w:color w:val="000000" w:themeColor="text1"/>
+          <w:sz w:val="28"/>
+          <w:szCs w:val="28"/>
+        </w:rPr>
+      </w:pPr>
+      <w:r>
+        <w:rPr>
+          <w:b/>
+          <w:color w:val="000000" w:themeColor="text1"/>
+          <w:sz w:val="28"/>
+          <w:szCs w:val="28"/>
         </w:rPr>
         <w:t>Форма вывода</w:t>
       </w:r>
@@ -2455,12 +2505,16 @@
         <w:rPr>
           <w:b/>
           <w:color w:val="000000" w:themeColor="text1"/>
-        </w:rPr>
-      </w:pPr>
-      <w:r>
-        <w:rPr>
-          <w:b/>
-          <w:color w:val="000000" w:themeColor="text1"/>
+          <w:sz w:val="28"/>
+          <w:szCs w:val="28"/>
+        </w:rPr>
+      </w:pPr>
+      <w:r>
+        <w:rPr>
+          <w:b/>
+          <w:color w:val="000000" w:themeColor="text1"/>
+          <w:sz w:val="28"/>
+          <w:szCs w:val="28"/>
         </w:rPr>
         <w:lastRenderedPageBreak/>
         <w:t>Листинг программы,</w:t>
@@ -2469,9 +2523,62 @@
         <w:rPr>
           <w:b/>
           <w:color w:val="000000" w:themeColor="text1"/>
-        </w:rPr>
-        <w:t xml:space="preserve"> написанной на языке object pascal и скомпилированной с помощью freepascal</w:t>
-      </w:r>
+          <w:sz w:val="28"/>
+          <w:szCs w:val="28"/>
+        </w:rPr>
+        <w:t xml:space="preserve"> написанной на языке </w:t>
+      </w:r>
+      <w:proofErr w:type="spellStart"/>
+      <w:r>
+        <w:rPr>
+          <w:b/>
+          <w:color w:val="000000" w:themeColor="text1"/>
+          <w:sz w:val="28"/>
+          <w:szCs w:val="28"/>
+        </w:rPr>
+        <w:t>object</w:t>
+      </w:r>
+      <w:proofErr w:type="spellEnd"/>
+      <w:r>
+        <w:rPr>
+          <w:b/>
+          <w:color w:val="000000" w:themeColor="text1"/>
+          <w:sz w:val="28"/>
+          <w:szCs w:val="28"/>
+        </w:rPr>
+        <w:t xml:space="preserve"> </w:t>
+      </w:r>
+      <w:proofErr w:type="spellStart"/>
+      <w:r>
+        <w:rPr>
+          <w:b/>
+          <w:color w:val="000000" w:themeColor="text1"/>
+          <w:sz w:val="28"/>
+          <w:szCs w:val="28"/>
+        </w:rPr>
+        <w:t>pascal</w:t>
+      </w:r>
+      <w:proofErr w:type="spellEnd"/>
+      <w:r>
+        <w:rPr>
+          <w:b/>
+          <w:color w:val="000000" w:themeColor="text1"/>
+          <w:sz w:val="28"/>
+          <w:szCs w:val="28"/>
+        </w:rPr>
+        <w:t xml:space="preserve"> и скомпилированной с помощью </w:t>
+      </w:r>
+      <w:proofErr w:type="spellStart"/>
+      <w:r>
+        <w:rPr>
+          <w:b/>
+          <w:color w:val="000000" w:themeColor="text1"/>
+          <w:sz w:val="28"/>
+          <w:szCs w:val="28"/>
+        </w:rPr>
+        <w:t>freepascal</w:t>
+      </w:r>
+      <w:proofErr w:type="spellEnd"/>
     </w:p>
     <w:p>
       <w:pPr>
@@ -2548,7 +2655,43 @@
           <w:color w:val="000000" w:themeColor="text1"/>
           <w:lang w:val="en-US"/>
         </w:rPr>
-        <w:t>function big_brain_formula(x, e: real): real;</w:t>
+        <w:t xml:space="preserve">function </w:t>
+      </w:r>
+      <w:proofErr w:type="spellStart"/>
+      <w:r>
+        <w:rPr>
+          <w:bCs/>
+          <w:color w:val="000000" w:themeColor="text1"/>
+          <w:lang w:val="en-US"/>
+        </w:rPr>
+        <w:t>big_brain_</w:t>
+      </w:r>
+      <w:proofErr w:type="gramStart"/>
+      <w:r>
+        <w:rPr>
+          <w:bCs/>
+          <w:color w:val="000000" w:themeColor="text1"/>
+          <w:lang w:val="en-US"/>
+        </w:rPr>
+        <w:t>formula</w:t>
+      </w:r>
+      <w:proofErr w:type="spellEnd"/>
+      <w:r>
+        <w:rPr>
+          <w:bCs/>
+          <w:color w:val="000000" w:themeColor="text1"/>
+          <w:lang w:val="en-US"/>
+        </w:rPr>
+        <w:t>(</w:t>
+      </w:r>
+      <w:proofErr w:type="gramEnd"/>
+      <w:r>
+        <w:rPr>
+          <w:bCs/>
+          <w:color w:val="000000" w:themeColor="text1"/>
+          <w:lang w:val="en-US"/>
+        </w:rPr>
+        <w:t>x, e: real): real;</w:t>
       </w:r>
     </w:p>
     <w:p>
@@ -2582,7 +2725,79 @@
           <w:color w:val="000000" w:themeColor="text1"/>
           <w:lang w:val="en-US"/>
         </w:rPr>
-        <w:t xml:space="preserve">  big_brain_formula := LogN( e, sqrt(Power(e, 0.1 * x) + x)) / (x + Power(10.7, 1.0 / 3) + ArcTan(x)) + 2.0 / 5;</w:t>
+        <w:t xml:space="preserve">  </w:t>
+      </w:r>
+      <w:proofErr w:type="spellStart"/>
+      <w:r>
+        <w:rPr>
+          <w:bCs/>
+          <w:color w:val="000000" w:themeColor="text1"/>
+          <w:lang w:val="en-US"/>
+        </w:rPr>
+        <w:t>big_brain_</w:t>
+      </w:r>
+      <w:proofErr w:type="gramStart"/>
+      <w:r>
+        <w:rPr>
+          <w:bCs/>
+          <w:color w:val="000000" w:themeColor="text1"/>
+          <w:lang w:val="en-US"/>
+        </w:rPr>
+        <w:t>formula</w:t>
+      </w:r>
+      <w:proofErr w:type="spellEnd"/>
+      <w:r>
+        <w:rPr>
+          <w:bCs/>
+          <w:color w:val="000000" w:themeColor="text1"/>
+          <w:lang w:val="en-US"/>
+        </w:rPr>
+        <w:t xml:space="preserve"> :</w:t>
+      </w:r>
+      <w:proofErr w:type="gramEnd"/>
+      <w:r>
+        <w:rPr>
+          <w:bCs/>
+          <w:color w:val="000000" w:themeColor="text1"/>
+          <w:lang w:val="en-US"/>
+        </w:rPr>
+        <w:t xml:space="preserve">= </w:t>
+      </w:r>
+      <w:proofErr w:type="spellStart"/>
+      <w:r>
+        <w:rPr>
+          <w:bCs/>
+          <w:color w:val="000000" w:themeColor="text1"/>
+          <w:lang w:val="en-US"/>
+        </w:rPr>
+        <w:t>LogN</w:t>
+      </w:r>
+      <w:proofErr w:type="spellEnd"/>
+      <w:r>
+        <w:rPr>
+          <w:bCs/>
+          <w:color w:val="000000" w:themeColor="text1"/>
+          <w:lang w:val="en-US"/>
+        </w:rPr>
+        <w:t xml:space="preserve">( e, sqrt(Power(e, 0.1 * x) + x)) / (x + Power(10.7, 1.0 / 3) + </w:t>
+      </w:r>
+      <w:proofErr w:type="spellStart"/>
+      <w:r>
+        <w:rPr>
+          <w:bCs/>
+          <w:color w:val="000000" w:themeColor="text1"/>
+          <w:lang w:val="en-US"/>
+        </w:rPr>
+        <w:t>ArcTan</w:t>
+      </w:r>
+      <w:proofErr w:type="spellEnd"/>
+      <w:r>
+        <w:rPr>
+          <w:bCs/>
+          <w:color w:val="000000" w:themeColor="text1"/>
+          <w:lang w:val="en-US"/>
+        </w:rPr>
+        <w:t>(x)) + 2.0 / 5;</w:t>
       </w:r>
     </w:p>
     <w:p>
@@ -2702,92 +2917,258 @@
           <w:color w:val="000000" w:themeColor="text1"/>
           <w:lang w:val="en-US"/>
         </w:rPr>
-        <w:t xml:space="preserve">  writeln('a  b  e  n');</w:t>
-      </w:r>
-    </w:p>
-    <w:p>
-      <w:pPr>
-        <w:rPr>
-          <w:bCs/>
-          <w:color w:val="000000" w:themeColor="text1"/>
-          <w:lang w:val="en-US"/>
-        </w:rPr>
-      </w:pPr>
-      <w:r>
-        <w:rPr>
-          <w:bCs/>
-          <w:color w:val="000000" w:themeColor="text1"/>
-          <w:lang w:val="en-US"/>
-        </w:rPr>
-        <w:t xml:space="preserve">  readln(a, b, e, n);</w:t>
-      </w:r>
-    </w:p>
-    <w:p>
-      <w:pPr>
-        <w:rPr>
-          <w:bCs/>
-          <w:color w:val="000000" w:themeColor="text1"/>
-          <w:lang w:val="en-US"/>
-        </w:rPr>
-      </w:pPr>
-      <w:r>
-        <w:rPr>
-          <w:bCs/>
-          <w:color w:val="000000" w:themeColor="text1"/>
-          <w:lang w:val="en-US"/>
-        </w:rPr>
-        <w:t xml:space="preserve">  x := a;</w:t>
-      </w:r>
-    </w:p>
-    <w:p>
-      <w:pPr>
-        <w:rPr>
-          <w:bCs/>
-          <w:color w:val="000000" w:themeColor="text1"/>
-          <w:lang w:val="en-US"/>
-        </w:rPr>
-      </w:pPr>
-      <w:r>
-        <w:rPr>
-          <w:bCs/>
-          <w:color w:val="000000" w:themeColor="text1"/>
-          <w:lang w:val="en-US"/>
-        </w:rPr>
-        <w:t xml:space="preserve">  s := (a + b) / n;</w:t>
-      </w:r>
-    </w:p>
-    <w:p>
-      <w:pPr>
-        <w:rPr>
-          <w:bCs/>
-          <w:color w:val="000000" w:themeColor="text1"/>
-          <w:lang w:val="en-US"/>
-        </w:rPr>
-      </w:pPr>
-      <w:r>
-        <w:rPr>
-          <w:bCs/>
-          <w:color w:val="000000" w:themeColor="text1"/>
-          <w:lang w:val="en-US"/>
-        </w:rPr>
-        <w:t xml:space="preserve">  writeln('n   x   y');</w:t>
-      </w:r>
-    </w:p>
-    <w:p>
-      <w:pPr>
-        <w:rPr>
-          <w:bCs/>
-          <w:color w:val="000000" w:themeColor="text1"/>
-          <w:lang w:val="en-US"/>
-        </w:rPr>
-      </w:pPr>
-      <w:r>
-        <w:rPr>
-          <w:bCs/>
-          <w:color w:val="000000" w:themeColor="text1"/>
-          <w:lang w:val="en-US"/>
-        </w:rPr>
-        <w:t xml:space="preserve">  for i := 0 to n do</w:t>
+        <w:t xml:space="preserve">  </w:t>
+      </w:r>
+      <w:proofErr w:type="spellStart"/>
+      <w:proofErr w:type="gramStart"/>
+      <w:r>
+        <w:rPr>
+          <w:bCs/>
+          <w:color w:val="000000" w:themeColor="text1"/>
+          <w:lang w:val="en-US"/>
+        </w:rPr>
+        <w:t>writeln</w:t>
+      </w:r>
+      <w:proofErr w:type="spellEnd"/>
+      <w:r>
+        <w:rPr>
+          <w:bCs/>
+          <w:color w:val="000000" w:themeColor="text1"/>
+          <w:lang w:val="en-US"/>
+        </w:rPr>
+        <w:t>(</w:t>
+      </w:r>
+      <w:proofErr w:type="gramEnd"/>
+      <w:r>
+        <w:rPr>
+          <w:bCs/>
+          <w:color w:val="000000" w:themeColor="text1"/>
+          <w:lang w:val="en-US"/>
+        </w:rPr>
+        <w:t>'a  b  e  n');</w:t>
+      </w:r>
+    </w:p>
+    <w:p>
+      <w:pPr>
+        <w:rPr>
+          <w:bCs/>
+          <w:color w:val="000000" w:themeColor="text1"/>
+          <w:lang w:val="en-US"/>
+        </w:rPr>
+      </w:pPr>
+      <w:r>
+        <w:rPr>
+          <w:bCs/>
+          <w:color w:val="000000" w:themeColor="text1"/>
+          <w:lang w:val="en-US"/>
+        </w:rPr>
+        <w:t xml:space="preserve">  </w:t>
+      </w:r>
+      <w:proofErr w:type="spellStart"/>
+      <w:proofErr w:type="gramStart"/>
+      <w:r>
+        <w:rPr>
+          <w:bCs/>
+          <w:color w:val="000000" w:themeColor="text1"/>
+          <w:lang w:val="en-US"/>
+        </w:rPr>
+        <w:t>readln</w:t>
+      </w:r>
+      <w:proofErr w:type="spellEnd"/>
+      <w:r>
+        <w:rPr>
+          <w:bCs/>
+          <w:color w:val="000000" w:themeColor="text1"/>
+          <w:lang w:val="en-US"/>
+        </w:rPr>
+        <w:t>(</w:t>
+      </w:r>
+      <w:proofErr w:type="gramEnd"/>
+      <w:r>
+        <w:rPr>
+          <w:bCs/>
+          <w:color w:val="000000" w:themeColor="text1"/>
+          <w:lang w:val="en-US"/>
+        </w:rPr>
+        <w:t>a, b, e, n);</w:t>
+      </w:r>
+    </w:p>
+    <w:p>
+      <w:pPr>
+        <w:rPr>
+          <w:bCs/>
+          <w:color w:val="000000" w:themeColor="text1"/>
+          <w:lang w:val="en-US"/>
+        </w:rPr>
+      </w:pPr>
+      <w:r>
+        <w:rPr>
+          <w:bCs/>
+          <w:color w:val="000000" w:themeColor="text1"/>
+          <w:lang w:val="en-US"/>
+        </w:rPr>
+        <w:t xml:space="preserve">  </w:t>
+      </w:r>
+      <w:proofErr w:type="gramStart"/>
+      <w:r>
+        <w:rPr>
+          <w:bCs/>
+          <w:color w:val="000000" w:themeColor="text1"/>
+          <w:lang w:val="en-US"/>
+        </w:rPr>
+        <w:t>x :</w:t>
+      </w:r>
+      <w:proofErr w:type="gramEnd"/>
+      <w:r>
+        <w:rPr>
+          <w:bCs/>
+          <w:color w:val="000000" w:themeColor="text1"/>
+          <w:lang w:val="en-US"/>
+        </w:rPr>
+        <w:t>= a;</w:t>
+      </w:r>
+    </w:p>
+    <w:p>
+      <w:pPr>
+        <w:rPr>
+          <w:bCs/>
+          <w:color w:val="000000" w:themeColor="text1"/>
+          <w:lang w:val="en-US"/>
+        </w:rPr>
+      </w:pPr>
+      <w:r>
+        <w:rPr>
+          <w:bCs/>
+          <w:color w:val="000000" w:themeColor="text1"/>
+          <w:lang w:val="en-US"/>
+        </w:rPr>
+        <w:t xml:space="preserve">  </w:t>
+      </w:r>
+      <w:proofErr w:type="gramStart"/>
+      <w:r>
+        <w:rPr>
+          <w:bCs/>
+          <w:color w:val="000000" w:themeColor="text1"/>
+          <w:lang w:val="en-US"/>
+        </w:rPr>
+        <w:t>s :</w:t>
+      </w:r>
+      <w:proofErr w:type="gramEnd"/>
+      <w:r>
+        <w:rPr>
+          <w:bCs/>
+          <w:color w:val="000000" w:themeColor="text1"/>
+          <w:lang w:val="en-US"/>
+        </w:rPr>
+        <w:t>= (a + b) / n;</w:t>
+      </w:r>
+    </w:p>
+    <w:p>
+      <w:pPr>
+        <w:rPr>
+          <w:bCs/>
+          <w:color w:val="000000" w:themeColor="text1"/>
+          <w:lang w:val="en-US"/>
+        </w:rPr>
+      </w:pPr>
+      <w:r>
+        <w:rPr>
+          <w:bCs/>
+          <w:color w:val="000000" w:themeColor="text1"/>
+          <w:lang w:val="en-US"/>
+        </w:rPr>
+        <w:t xml:space="preserve">  </w:t>
+      </w:r>
+      <w:proofErr w:type="spellStart"/>
+      <w:proofErr w:type="gramStart"/>
+      <w:r>
+        <w:rPr>
+          <w:bCs/>
+          <w:color w:val="000000" w:themeColor="text1"/>
+          <w:lang w:val="en-US"/>
+        </w:rPr>
+        <w:t>writeln</w:t>
+      </w:r>
+      <w:proofErr w:type="spellEnd"/>
+      <w:r>
+        <w:rPr>
+          <w:bCs/>
+          <w:color w:val="000000" w:themeColor="text1"/>
+          <w:lang w:val="en-US"/>
+        </w:rPr>
+        <w:t>(</w:t>
+      </w:r>
+      <w:proofErr w:type="gramEnd"/>
+      <w:r>
+        <w:rPr>
+          <w:bCs/>
+          <w:color w:val="000000" w:themeColor="text1"/>
+          <w:lang w:val="en-US"/>
+        </w:rPr>
+        <w:t>'n   x   y');</w:t>
+      </w:r>
+    </w:p>
+    <w:p>
+      <w:pPr>
+        <w:rPr>
+          <w:bCs/>
+          <w:color w:val="000000" w:themeColor="text1"/>
+          <w:lang w:val="en-US"/>
+        </w:rPr>
+      </w:pPr>
+      <w:r>
+        <w:rPr>
+          <w:bCs/>
+          <w:color w:val="000000" w:themeColor="text1"/>
+          <w:lang w:val="en-US"/>
+        </w:rPr>
+        <w:t xml:space="preserve">  for </w:t>
+      </w:r>
+      <w:proofErr w:type="spellStart"/>
+      <w:proofErr w:type="gramStart"/>
+      <w:r>
+        <w:rPr>
+          <w:bCs/>
+          <w:color w:val="000000" w:themeColor="text1"/>
+          <w:lang w:val="en-US"/>
+        </w:rPr>
+        <w:t>i</w:t>
+      </w:r>
+      <w:proofErr w:type="spellEnd"/>
+      <w:r>
+        <w:rPr>
+          <w:bCs/>
+          <w:color w:val="000000" w:themeColor="text1"/>
+          <w:lang w:val="en-US"/>
+        </w:rPr>
+        <w:t xml:space="preserve"> :</w:t>
+      </w:r>
+      <w:proofErr w:type="gramEnd"/>
+      <w:r>
+        <w:rPr>
+          <w:bCs/>
+          <w:color w:val="000000" w:themeColor="text1"/>
+          <w:lang w:val="en-US"/>
+        </w:rPr>
+        <w:t xml:space="preserve">= 0 </w:t>
+      </w:r>
+      <w:proofErr w:type="spellStart"/>
+      <w:r>
+        <w:rPr>
+          <w:bCs/>
+          <w:color w:val="000000" w:themeColor="text1"/>
+          <w:lang w:val="en-US"/>
+        </w:rPr>
+        <w:t>to n</w:t>
+      </w:r>
+      <w:proofErr w:type="spellEnd"/>
+      <w:r>
+        <w:rPr>
+          <w:bCs/>
+          <w:color w:val="000000" w:themeColor="text1"/>
+          <w:lang w:val="en-US"/>
+        </w:rPr>
+        <w:t xml:space="preserve"> do</w:t>
       </w:r>
     </w:p>
     <w:p>
@@ -2821,41 +3202,133 @@
           <w:color w:val="000000" w:themeColor="text1"/>
           <w:lang w:val="en-US"/>
         </w:rPr>
-        <w:t xml:space="preserve">    y := big_brain_formula(x, e);</w:t>
-      </w:r>
-    </w:p>
-    <w:p>
-      <w:pPr>
-        <w:rPr>
-          <w:bCs/>
-          <w:color w:val="000000" w:themeColor="text1"/>
-          <w:lang w:val="en-US"/>
-        </w:rPr>
-      </w:pPr>
-      <w:r>
-        <w:rPr>
-          <w:bCs/>
-          <w:color w:val="000000" w:themeColor="text1"/>
-          <w:lang w:val="en-US"/>
-        </w:rPr>
-        <w:t xml:space="preserve">    writeln(i, '  ', x:2:2, '  ', y:2:2);</w:t>
-      </w:r>
-    </w:p>
-    <w:p>
-      <w:pPr>
-        <w:rPr>
-          <w:bCs/>
-          <w:color w:val="000000" w:themeColor="text1"/>
-          <w:lang w:val="en-US"/>
-        </w:rPr>
-      </w:pPr>
-      <w:r>
-        <w:rPr>
-          <w:bCs/>
-          <w:color w:val="000000" w:themeColor="text1"/>
-          <w:lang w:val="en-US"/>
-        </w:rPr>
-        <w:t xml:space="preserve">    x := x + s;</w:t>
+        <w:t xml:space="preserve">    </w:t>
+      </w:r>
+      <w:proofErr w:type="gramStart"/>
+      <w:r>
+        <w:rPr>
+          <w:bCs/>
+          <w:color w:val="000000" w:themeColor="text1"/>
+          <w:lang w:val="en-US"/>
+        </w:rPr>
+        <w:t>y :</w:t>
+      </w:r>
+      <w:proofErr w:type="gramEnd"/>
+      <w:r>
+        <w:rPr>
+          <w:bCs/>
+          <w:color w:val="000000" w:themeColor="text1"/>
+          <w:lang w:val="en-US"/>
+        </w:rPr>
+        <w:t xml:space="preserve">= </w:t>
+      </w:r>
+      <w:proofErr w:type="spellStart"/>
+      <w:r>
+        <w:rPr>
+          <w:bCs/>
+          <w:color w:val="000000" w:themeColor="text1"/>
+          <w:lang w:val="en-US"/>
+        </w:rPr>
+        <w:t>big_brain_formula</w:t>
+      </w:r>
+      <w:proofErr w:type="spellEnd"/>
+      <w:r>
+        <w:rPr>
+          <w:bCs/>
+          <w:color w:val="000000" w:themeColor="text1"/>
+          <w:lang w:val="en-US"/>
+        </w:rPr>
+        <w:t>(x, e);</w:t>
+      </w:r>
+    </w:p>
+    <w:p>
+      <w:pPr>
+        <w:rPr>
+          <w:bCs/>
+          <w:color w:val="000000" w:themeColor="text1"/>
+          <w:lang w:val="en-US"/>
+        </w:rPr>
+      </w:pPr>
+      <w:r>
+        <w:rPr>
+          <w:bCs/>
+          <w:color w:val="000000" w:themeColor="text1"/>
+          <w:lang w:val="en-US"/>
+        </w:rPr>
+        <w:t xml:space="preserve">    </w:t>
+      </w:r>
+      <w:proofErr w:type="spellStart"/>
+      <w:proofErr w:type="gramStart"/>
+      <w:r>
+        <w:rPr>
+          <w:bCs/>
+          <w:color w:val="000000" w:themeColor="text1"/>
+          <w:lang w:val="en-US"/>
+        </w:rPr>
+        <w:t>writeln</w:t>
+      </w:r>
+      <w:proofErr w:type="spellEnd"/>
+      <w:r>
+        <w:rPr>
+          <w:bCs/>
+          <w:color w:val="000000" w:themeColor="text1"/>
+          <w:lang w:val="en-US"/>
+        </w:rPr>
+        <w:t>(</w:t>
+      </w:r>
+      <w:proofErr w:type="spellStart"/>
+      <w:proofErr w:type="gramEnd"/>
+      <w:r>
+        <w:rPr>
+          <w:bCs/>
+          <w:color w:val="000000" w:themeColor="text1"/>
+          <w:lang w:val="en-US"/>
+        </w:rPr>
+        <w:t>i</w:t>
+      </w:r>
+      <w:proofErr w:type="spellEnd"/>
+      <w:r>
+        <w:rPr>
+          <w:bCs/>
+          <w:color w:val="000000" w:themeColor="text1"/>
+          <w:lang w:val="en-US"/>
+        </w:rPr>
+        <w:t>, '  ', x:2:2, '  ', y:2:2);</w:t>
+      </w:r>
+    </w:p>
+    <w:p>
+      <w:pPr>
+        <w:rPr>
+          <w:bCs/>
+          <w:color w:val="000000" w:themeColor="text1"/>
+          <w:lang w:val="en-US"/>
+        </w:rPr>
+      </w:pPr>
+      <w:r>
+        <w:rPr>
+          <w:bCs/>
+          <w:color w:val="000000" w:themeColor="text1"/>
+          <w:lang w:val="en-US"/>
+        </w:rPr>
+        <w:t xml:space="preserve">    </w:t>
+      </w:r>
+      <w:proofErr w:type="gramStart"/>
+      <w:r>
+        <w:rPr>
+          <w:bCs/>
+          <w:color w:val="000000" w:themeColor="text1"/>
+          <w:lang w:val="en-US"/>
+        </w:rPr>
+        <w:t>x :</w:t>
+      </w:r>
+      <w:proofErr w:type="gramEnd"/>
+      <w:r>
+        <w:rPr>
+          <w:bCs/>
+          <w:color w:val="000000" w:themeColor="text1"/>
+          <w:lang w:val="en-US"/>
+        </w:rPr>
+        <w:t>= x + s;</w:t>
       </w:r>
     </w:p>
     <w:p>

</xml_diff>